<commit_message>
Finished first version of the Test Plan
</commit_message>
<xml_diff>
--- a/Documents/Assignment1_TestPlan.docx
+++ b/Documents/Assignment1_TestPlan.docx
@@ -235,7 +235,7 @@
         </w:rPr>
         <w:fldChar w:fldCharType="separate"/>
       </w:r>
-      <w:hyperlink w:anchor="_Toc159855337" w:history="1">
+      <w:hyperlink w:anchor="_Toc161005006" w:history="1">
         <w:r>
           <w:rPr>
             <w:rStyle w:val="Hyperlink"/>
@@ -283,7 +283,7 @@
             <w:noProof/>
             <w:webHidden/>
           </w:rPr>
-          <w:instrText xml:space="preserve"> PAGEREF _Toc159855337 \h </w:instrText>
+          <w:instrText xml:space="preserve"> PAGEREF _Toc161005006 \h </w:instrText>
         </w:r>
         <w:r>
           <w:rPr>
@@ -325,11 +325,10 @@
           <w14:ligatures w14:val="standardContextual"/>
         </w:rPr>
       </w:pPr>
-      <w:hyperlink w:anchor="_Toc159855338" w:history="1">
+      <w:hyperlink w:anchor="_Toc161005007" w:history="1">
         <w:r>
           <w:rPr>
             <w:rStyle w:val="Hyperlink"/>
-            <w:rFonts w:cstheme="minorHAnsi"/>
             <w:noProof/>
             <w:lang w:val="en-US"/>
           </w:rPr>
@@ -348,7 +347,6 @@
         <w:r>
           <w:rPr>
             <w:rStyle w:val="Hyperlink"/>
-            <w:rFonts w:cstheme="minorHAnsi"/>
             <w:noProof/>
             <w:lang w:val="en-US"/>
           </w:rPr>
@@ -373,7 +371,7 @@
             <w:noProof/>
             <w:webHidden/>
           </w:rPr>
-          <w:instrText xml:space="preserve"> PAGEREF _Toc159855338 \h </w:instrText>
+          <w:instrText xml:space="preserve"> PAGEREF _Toc161005007 \h </w:instrText>
         </w:r>
         <w:r>
           <w:rPr>
@@ -415,7 +413,7 @@
           <w14:ligatures w14:val="standardContextual"/>
         </w:rPr>
       </w:pPr>
-      <w:hyperlink w:anchor="_Toc159855339" w:history="1">
+      <w:hyperlink w:anchor="_Toc161005008" w:history="1">
         <w:r>
           <w:rPr>
             <w:rStyle w:val="Hyperlink"/>
@@ -463,7 +461,7 @@
             <w:noProof/>
             <w:webHidden/>
           </w:rPr>
-          <w:instrText xml:space="preserve"> PAGEREF _Toc159855339 \h </w:instrText>
+          <w:instrText xml:space="preserve"> PAGEREF _Toc161005008 \h </w:instrText>
         </w:r>
         <w:r>
           <w:rPr>
@@ -505,7 +503,7 @@
           <w14:ligatures w14:val="standardContextual"/>
         </w:rPr>
       </w:pPr>
-      <w:hyperlink w:anchor="_Toc159855340" w:history="1">
+      <w:hyperlink w:anchor="_Toc161005009" w:history="1">
         <w:r>
           <w:rPr>
             <w:rStyle w:val="Hyperlink"/>
@@ -553,7 +551,7 @@
             <w:noProof/>
             <w:webHidden/>
           </w:rPr>
-          <w:instrText xml:space="preserve"> PAGEREF _Toc159855340 \h </w:instrText>
+          <w:instrText xml:space="preserve"> PAGEREF _Toc161005009 \h </w:instrText>
         </w:r>
         <w:r>
           <w:rPr>
@@ -586,7 +584,11 @@
     </w:p>
     <w:p>
       <w:pPr>
-        <w:pStyle w:val="TOC1"/>
+        <w:pStyle w:val="TOC2"/>
+        <w:tabs>
+          <w:tab w:val="left" w:pos="880"/>
+          <w:tab w:val="right" w:leader="dot" w:pos="9063"/>
+        </w:tabs>
         <w:rPr>
           <w:rFonts w:eastAsiaTheme="minorEastAsia" w:cstheme="minorBidi"/>
           <w:noProof/>
@@ -595,15 +597,14 @@
           <w14:ligatures w14:val="standardContextual"/>
         </w:rPr>
       </w:pPr>
-      <w:hyperlink w:anchor="_Toc159855341" w:history="1">
+      <w:hyperlink w:anchor="_Toc161005010" w:history="1">
         <w:r>
           <w:rPr>
             <w:rStyle w:val="Hyperlink"/>
-            <w:rFonts w:cstheme="minorHAnsi"/>
             <w:noProof/>
             <w:lang w:val="en-US"/>
           </w:rPr>
-          <w:t>5</w:t>
+          <w:t>4.1</w:t>
         </w:r>
         <w:r>
           <w:rPr>
@@ -618,11 +619,10 @@
         <w:r>
           <w:rPr>
             <w:rStyle w:val="Hyperlink"/>
-            <w:rFonts w:cstheme="minorHAnsi"/>
             <w:noProof/>
             <w:lang w:val="en-US"/>
           </w:rPr>
-          <w:t>Hardware Requirements</w:t>
+          <w:t>Unit Testing</w:t>
         </w:r>
         <w:r>
           <w:rPr>
@@ -643,7 +643,7 @@
             <w:noProof/>
             <w:webHidden/>
           </w:rPr>
-          <w:instrText xml:space="preserve"> PAGEREF _Toc159855341 \h </w:instrText>
+          <w:instrText xml:space="preserve"> PAGEREF _Toc161005010 \h </w:instrText>
         </w:r>
         <w:r>
           <w:rPr>
@@ -685,7 +685,7 @@
           <w14:ligatures w14:val="standardContextual"/>
         </w:rPr>
       </w:pPr>
-      <w:hyperlink w:anchor="_Toc159855342" w:history="1">
+      <w:hyperlink w:anchor="_Toc161005011" w:history="1">
         <w:r>
           <w:rPr>
             <w:rStyle w:val="Hyperlink"/>
@@ -693,7 +693,7 @@
             <w:noProof/>
             <w:lang w:val="en-US"/>
           </w:rPr>
-          <w:t>6</w:t>
+          <w:t>5</w:t>
         </w:r>
         <w:r>
           <w:rPr>
@@ -712,7 +712,7 @@
             <w:noProof/>
             <w:lang w:val="en-US"/>
           </w:rPr>
-          <w:t>Environment Requirements</w:t>
+          <w:t>Hardware Requirements</w:t>
         </w:r>
         <w:r>
           <w:rPr>
@@ -733,7 +733,7 @@
             <w:noProof/>
             <w:webHidden/>
           </w:rPr>
-          <w:instrText xml:space="preserve"> PAGEREF _Toc159855342 \h </w:instrText>
+          <w:instrText xml:space="preserve"> PAGEREF _Toc161005011 \h </w:instrText>
         </w:r>
         <w:r>
           <w:rPr>
@@ -753,7 +753,7 @@
             <w:noProof/>
             <w:webHidden/>
           </w:rPr>
-          <w:t>2</w:t>
+          <w:t>3</w:t>
         </w:r>
         <w:r>
           <w:rPr>
@@ -775,7 +775,7 @@
           <w14:ligatures w14:val="standardContextual"/>
         </w:rPr>
       </w:pPr>
-      <w:hyperlink w:anchor="_Toc159855343" w:history="1">
+      <w:hyperlink w:anchor="_Toc161005012" w:history="1">
         <w:r>
           <w:rPr>
             <w:rStyle w:val="Hyperlink"/>
@@ -783,7 +783,7 @@
             <w:noProof/>
             <w:lang w:val="en-US"/>
           </w:rPr>
-          <w:t>7</w:t>
+          <w:t>6</w:t>
         </w:r>
         <w:r>
           <w:rPr>
@@ -802,7 +802,7 @@
             <w:noProof/>
             <w:lang w:val="en-US"/>
           </w:rPr>
-          <w:t>Test Schedule</w:t>
+          <w:t>Environment Requirements</w:t>
         </w:r>
         <w:r>
           <w:rPr>
@@ -823,7 +823,7 @@
             <w:noProof/>
             <w:webHidden/>
           </w:rPr>
-          <w:instrText xml:space="preserve"> PAGEREF _Toc159855343 \h </w:instrText>
+          <w:instrText xml:space="preserve"> PAGEREF _Toc161005012 \h </w:instrText>
         </w:r>
         <w:r>
           <w:rPr>
@@ -843,7 +843,7 @@
             <w:noProof/>
             <w:webHidden/>
           </w:rPr>
-          <w:t>2</w:t>
+          <w:t>3</w:t>
         </w:r>
         <w:r>
           <w:rPr>
@@ -865,7 +865,7 @@
           <w14:ligatures w14:val="standardContextual"/>
         </w:rPr>
       </w:pPr>
-      <w:hyperlink w:anchor="_Toc159855344" w:history="1">
+      <w:hyperlink w:anchor="_Toc161005013" w:history="1">
         <w:r>
           <w:rPr>
             <w:rStyle w:val="Hyperlink"/>
@@ -873,7 +873,7 @@
             <w:noProof/>
             <w:lang w:val="en-US"/>
           </w:rPr>
-          <w:t>8</w:t>
+          <w:t>7</w:t>
         </w:r>
         <w:r>
           <w:rPr>
@@ -892,7 +892,7 @@
             <w:noProof/>
             <w:lang w:val="en-US"/>
           </w:rPr>
-          <w:t>Control Procedures</w:t>
+          <w:t>Test Schedule</w:t>
         </w:r>
         <w:r>
           <w:rPr>
@@ -913,7 +913,7 @@
             <w:noProof/>
             <w:webHidden/>
           </w:rPr>
-          <w:instrText xml:space="preserve"> PAGEREF _Toc159855344 \h </w:instrText>
+          <w:instrText xml:space="preserve"> PAGEREF _Toc161005013 \h </w:instrText>
         </w:r>
         <w:r>
           <w:rPr>
@@ -933,7 +933,7 @@
             <w:noProof/>
             <w:webHidden/>
           </w:rPr>
-          <w:t>2</w:t>
+          <w:t>3</w:t>
         </w:r>
         <w:r>
           <w:rPr>
@@ -955,7 +955,7 @@
           <w14:ligatures w14:val="standardContextual"/>
         </w:rPr>
       </w:pPr>
-      <w:hyperlink w:anchor="_Toc159855345" w:history="1">
+      <w:hyperlink w:anchor="_Toc161005014" w:history="1">
         <w:r>
           <w:rPr>
             <w:rStyle w:val="Hyperlink"/>
@@ -963,7 +963,7 @@
             <w:noProof/>
             <w:lang w:val="en-US"/>
           </w:rPr>
-          <w:t>9</w:t>
+          <w:t>8</w:t>
         </w:r>
         <w:r>
           <w:rPr>
@@ -982,7 +982,7 @@
             <w:noProof/>
             <w:lang w:val="en-US"/>
           </w:rPr>
-          <w:t>Features to be Tested</w:t>
+          <w:t>Control Procedures</w:t>
         </w:r>
         <w:r>
           <w:rPr>
@@ -1003,7 +1003,7 @@
             <w:noProof/>
             <w:webHidden/>
           </w:rPr>
-          <w:instrText xml:space="preserve"> PAGEREF _Toc159855345 \h </w:instrText>
+          <w:instrText xml:space="preserve"> PAGEREF _Toc161005014 \h </w:instrText>
         </w:r>
         <w:r>
           <w:rPr>
@@ -1023,7 +1023,7 @@
             <w:noProof/>
             <w:webHidden/>
           </w:rPr>
-          <w:t>2</w:t>
+          <w:t>3</w:t>
         </w:r>
         <w:r>
           <w:rPr>
@@ -1045,7 +1045,7 @@
           <w14:ligatures w14:val="standardContextual"/>
         </w:rPr>
       </w:pPr>
-      <w:hyperlink w:anchor="_Toc159855346" w:history="1">
+      <w:hyperlink w:anchor="_Toc161005015" w:history="1">
         <w:r>
           <w:rPr>
             <w:rStyle w:val="Hyperlink"/>
@@ -1053,7 +1053,7 @@
             <w:noProof/>
             <w:lang w:val="en-US"/>
           </w:rPr>
-          <w:t>10</w:t>
+          <w:t>9</w:t>
         </w:r>
         <w:r>
           <w:rPr>
@@ -1072,7 +1072,7 @@
             <w:noProof/>
             <w:lang w:val="en-US"/>
           </w:rPr>
-          <w:t>Features not to be Tested</w:t>
+          <w:t>Features to be Tested</w:t>
         </w:r>
         <w:r>
           <w:rPr>
@@ -1093,7 +1093,7 @@
             <w:noProof/>
             <w:webHidden/>
           </w:rPr>
-          <w:instrText xml:space="preserve"> PAGEREF _Toc159855346 \h </w:instrText>
+          <w:instrText xml:space="preserve"> PAGEREF _Toc161005015 \h </w:instrText>
         </w:r>
         <w:r>
           <w:rPr>
@@ -1113,7 +1113,7 @@
             <w:noProof/>
             <w:webHidden/>
           </w:rPr>
-          <w:t>2</w:t>
+          <w:t>3</w:t>
         </w:r>
         <w:r>
           <w:rPr>
@@ -1135,7 +1135,7 @@
           <w14:ligatures w14:val="standardContextual"/>
         </w:rPr>
       </w:pPr>
-      <w:hyperlink w:anchor="_Toc159855347" w:history="1">
+      <w:hyperlink w:anchor="_Toc161005016" w:history="1">
         <w:r>
           <w:rPr>
             <w:rStyle w:val="Hyperlink"/>
@@ -1143,7 +1143,7 @@
             <w:noProof/>
             <w:lang w:val="en-US"/>
           </w:rPr>
-          <w:t>11</w:t>
+          <w:t>10</w:t>
         </w:r>
         <w:r>
           <w:rPr>
@@ -1162,7 +1162,7 @@
             <w:noProof/>
             <w:lang w:val="en-US"/>
           </w:rPr>
-          <w:t>Resources/Roles &amp; Responsibilities</w:t>
+          <w:t>Features not to be Tested</w:t>
         </w:r>
         <w:r>
           <w:rPr>
@@ -1183,7 +1183,7 @@
             <w:noProof/>
             <w:webHidden/>
           </w:rPr>
-          <w:instrText xml:space="preserve"> PAGEREF _Toc159855347 \h </w:instrText>
+          <w:instrText xml:space="preserve"> PAGEREF _Toc161005016 \h </w:instrText>
         </w:r>
         <w:r>
           <w:rPr>
@@ -1203,7 +1203,7 @@
             <w:noProof/>
             <w:webHidden/>
           </w:rPr>
-          <w:t>2</w:t>
+          <w:t>3</w:t>
         </w:r>
         <w:r>
           <w:rPr>
@@ -1225,7 +1225,7 @@
           <w14:ligatures w14:val="standardContextual"/>
         </w:rPr>
       </w:pPr>
-      <w:hyperlink w:anchor="_Toc159855348" w:history="1">
+      <w:hyperlink w:anchor="_Toc161005017" w:history="1">
         <w:r>
           <w:rPr>
             <w:rStyle w:val="Hyperlink"/>
@@ -1233,7 +1233,7 @@
             <w:noProof/>
             <w:lang w:val="en-US"/>
           </w:rPr>
-          <w:t>12</w:t>
+          <w:t>11</w:t>
         </w:r>
         <w:r>
           <w:rPr>
@@ -1252,7 +1252,7 @@
             <w:noProof/>
             <w:lang w:val="en-US"/>
           </w:rPr>
-          <w:t>Schedules</w:t>
+          <w:t>Resources/Roles &amp; Responsibilities</w:t>
         </w:r>
         <w:r>
           <w:rPr>
@@ -1273,7 +1273,7 @@
             <w:noProof/>
             <w:webHidden/>
           </w:rPr>
-          <w:instrText xml:space="preserve"> PAGEREF _Toc159855348 \h </w:instrText>
+          <w:instrText xml:space="preserve"> PAGEREF _Toc161005017 \h </w:instrText>
         </w:r>
         <w:r>
           <w:rPr>
@@ -1293,7 +1293,7 @@
             <w:noProof/>
             <w:webHidden/>
           </w:rPr>
-          <w:t>2</w:t>
+          <w:t>3</w:t>
         </w:r>
         <w:r>
           <w:rPr>
@@ -1315,7 +1315,7 @@
           <w14:ligatures w14:val="standardContextual"/>
         </w:rPr>
       </w:pPr>
-      <w:hyperlink w:anchor="_Toc159855349" w:history="1">
+      <w:hyperlink w:anchor="_Toc161005018" w:history="1">
         <w:r>
           <w:rPr>
             <w:rStyle w:val="Hyperlink"/>
@@ -1323,7 +1323,7 @@
             <w:noProof/>
             <w:lang w:val="en-US"/>
           </w:rPr>
-          <w:t>13</w:t>
+          <w:t>12</w:t>
         </w:r>
         <w:r>
           <w:rPr>
@@ -1342,7 +1342,7 @@
             <w:noProof/>
             <w:lang w:val="en-US"/>
           </w:rPr>
-          <w:t>Significantly Impacted Departments (SIDs)</w:t>
+          <w:t>Schedules</w:t>
         </w:r>
         <w:r>
           <w:rPr>
@@ -1363,7 +1363,7 @@
             <w:noProof/>
             <w:webHidden/>
           </w:rPr>
-          <w:instrText xml:space="preserve"> PAGEREF _Toc159855349 \h </w:instrText>
+          <w:instrText xml:space="preserve"> PAGEREF _Toc161005018 \h </w:instrText>
         </w:r>
         <w:r>
           <w:rPr>
@@ -1383,7 +1383,7 @@
             <w:noProof/>
             <w:webHidden/>
           </w:rPr>
-          <w:t>2</w:t>
+          <w:t>3</w:t>
         </w:r>
         <w:r>
           <w:rPr>
@@ -1405,7 +1405,7 @@
           <w14:ligatures w14:val="standardContextual"/>
         </w:rPr>
       </w:pPr>
-      <w:hyperlink w:anchor="_Toc159855350" w:history="1">
+      <w:hyperlink w:anchor="_Toc161005019" w:history="1">
         <w:r>
           <w:rPr>
             <w:rStyle w:val="Hyperlink"/>
@@ -1413,7 +1413,7 @@
             <w:noProof/>
             <w:lang w:val="en-US"/>
           </w:rPr>
-          <w:t>14</w:t>
+          <w:t>13</w:t>
         </w:r>
         <w:r>
           <w:rPr>
@@ -1432,7 +1432,7 @@
             <w:noProof/>
             <w:lang w:val="en-US"/>
           </w:rPr>
-          <w:t>Dependencies</w:t>
+          <w:t>Significantly Impacted Departments (SIDs)</w:t>
         </w:r>
         <w:r>
           <w:rPr>
@@ -1453,7 +1453,7 @@
             <w:noProof/>
             <w:webHidden/>
           </w:rPr>
-          <w:instrText xml:space="preserve"> PAGEREF _Toc159855350 \h </w:instrText>
+          <w:instrText xml:space="preserve"> PAGEREF _Toc161005019 \h </w:instrText>
         </w:r>
         <w:r>
           <w:rPr>
@@ -1473,7 +1473,7 @@
             <w:noProof/>
             <w:webHidden/>
           </w:rPr>
-          <w:t>2</w:t>
+          <w:t>3</w:t>
         </w:r>
         <w:r>
           <w:rPr>
@@ -1495,7 +1495,7 @@
           <w14:ligatures w14:val="standardContextual"/>
         </w:rPr>
       </w:pPr>
-      <w:hyperlink w:anchor="_Toc159855351" w:history="1">
+      <w:hyperlink w:anchor="_Toc161005020" w:history="1">
         <w:r>
           <w:rPr>
             <w:rStyle w:val="Hyperlink"/>
@@ -1503,7 +1503,7 @@
             <w:noProof/>
             <w:lang w:val="en-US"/>
           </w:rPr>
-          <w:t>15</w:t>
+          <w:t>14</w:t>
         </w:r>
         <w:r>
           <w:rPr>
@@ -1522,7 +1522,7 @@
             <w:noProof/>
             <w:lang w:val="en-US"/>
           </w:rPr>
-          <w:t>Risks/Assumptions</w:t>
+          <w:t>Dependencies</w:t>
         </w:r>
         <w:r>
           <w:rPr>
@@ -1543,7 +1543,7 @@
             <w:noProof/>
             <w:webHidden/>
           </w:rPr>
-          <w:instrText xml:space="preserve"> PAGEREF _Toc159855351 \h </w:instrText>
+          <w:instrText xml:space="preserve"> PAGEREF _Toc161005020 \h </w:instrText>
         </w:r>
         <w:r>
           <w:rPr>
@@ -1563,7 +1563,7 @@
             <w:noProof/>
             <w:webHidden/>
           </w:rPr>
-          <w:t>3</w:t>
+          <w:t>4</w:t>
         </w:r>
         <w:r>
           <w:rPr>
@@ -1585,7 +1585,7 @@
           <w14:ligatures w14:val="standardContextual"/>
         </w:rPr>
       </w:pPr>
-      <w:hyperlink w:anchor="_Toc159855352" w:history="1">
+      <w:hyperlink w:anchor="_Toc161005021" w:history="1">
         <w:r>
           <w:rPr>
             <w:rStyle w:val="Hyperlink"/>
@@ -1593,7 +1593,7 @@
             <w:noProof/>
             <w:lang w:val="en-US"/>
           </w:rPr>
-          <w:t>16</w:t>
+          <w:t>15</w:t>
         </w:r>
         <w:r>
           <w:rPr>
@@ -1612,7 +1612,7 @@
             <w:noProof/>
             <w:lang w:val="en-US"/>
           </w:rPr>
-          <w:t>Tools</w:t>
+          <w:t>Risks/Assumptions</w:t>
         </w:r>
         <w:r>
           <w:rPr>
@@ -1633,7 +1633,7 @@
             <w:noProof/>
             <w:webHidden/>
           </w:rPr>
-          <w:instrText xml:space="preserve"> PAGEREF _Toc159855352 \h </w:instrText>
+          <w:instrText xml:space="preserve"> PAGEREF _Toc161005021 \h </w:instrText>
         </w:r>
         <w:r>
           <w:rPr>
@@ -1653,7 +1653,7 @@
             <w:noProof/>
             <w:webHidden/>
           </w:rPr>
-          <w:t>3</w:t>
+          <w:t>4</w:t>
         </w:r>
         <w:r>
           <w:rPr>
@@ -1675,7 +1675,7 @@
           <w14:ligatures w14:val="standardContextual"/>
         </w:rPr>
       </w:pPr>
-      <w:hyperlink w:anchor="_Toc159855353" w:history="1">
+      <w:hyperlink w:anchor="_Toc161005022" w:history="1">
         <w:r>
           <w:rPr>
             <w:rStyle w:val="Hyperlink"/>
@@ -1683,7 +1683,7 @@
             <w:noProof/>
             <w:lang w:val="en-US"/>
           </w:rPr>
-          <w:t>17</w:t>
+          <w:t>16</w:t>
         </w:r>
         <w:r>
           <w:rPr>
@@ -1702,6 +1702,93 @@
             <w:noProof/>
             <w:lang w:val="en-US"/>
           </w:rPr>
+          <w:t>Tools</w:t>
+        </w:r>
+        <w:r>
+          <w:rPr>
+            <w:noProof/>
+            <w:webHidden/>
+          </w:rPr>
+          <w:tab/>
+        </w:r>
+        <w:r>
+          <w:rPr>
+            <w:noProof/>
+            <w:webHidden/>
+          </w:rPr>
+          <w:fldChar w:fldCharType="begin"/>
+        </w:r>
+        <w:r>
+          <w:rPr>
+            <w:noProof/>
+            <w:webHidden/>
+          </w:rPr>
+          <w:instrText xml:space="preserve"> PAGEREF _Toc161005022 \h </w:instrText>
+        </w:r>
+        <w:r>
+          <w:rPr>
+            <w:noProof/>
+            <w:webHidden/>
+          </w:rPr>
+        </w:r>
+        <w:r>
+          <w:rPr>
+            <w:noProof/>
+            <w:webHidden/>
+          </w:rPr>
+          <w:fldChar w:fldCharType="separate"/>
+        </w:r>
+        <w:r>
+          <w:rPr>
+            <w:noProof/>
+            <w:webHidden/>
+          </w:rPr>
+          <w:t>4</w:t>
+        </w:r>
+        <w:r>
+          <w:rPr>
+            <w:noProof/>
+            <w:webHidden/>
+          </w:rPr>
+          <w:fldChar w:fldCharType="end"/>
+        </w:r>
+      </w:hyperlink>
+    </w:p>
+    <w:p>
+      <w:pPr>
+        <w:pStyle w:val="TOC1"/>
+        <w:rPr>
+          <w:rStyle w:val="Hyperlink"/>
+          <w:noProof/>
+        </w:rPr>
+      </w:pPr>
+      <w:hyperlink w:anchor="_Toc161005023" w:history="1">
+        <w:r>
+          <w:rPr>
+            <w:rStyle w:val="Hyperlink"/>
+            <w:rFonts w:cstheme="minorHAnsi"/>
+            <w:noProof/>
+            <w:lang w:val="en-US"/>
+          </w:rPr>
+          <w:t>17</w:t>
+        </w:r>
+        <w:r>
+          <w:rPr>
+            <w:rFonts w:eastAsiaTheme="minorEastAsia" w:cstheme="minorBidi"/>
+            <w:noProof/>
+            <w:kern w:val="2"/>
+            <w:lang w:val="en-US" w:eastAsia="zh-CN"/>
+            <w14:ligatures w14:val="standardContextual"/>
+          </w:rPr>
+          <w:tab/>
+        </w:r>
+        <w:r>
+          <w:rPr>
+            <w:rStyle w:val="Hyperlink"/>
+            <w:rFonts w:cstheme="minorHAnsi"/>
+            <w:noProof/>
+            <w:lang w:val="en-US"/>
+          </w:rPr>
           <w:t>Approvals</w:t>
         </w:r>
         <w:r>
@@ -1723,7 +1810,7 @@
             <w:noProof/>
             <w:webHidden/>
           </w:rPr>
-          <w:instrText xml:space="preserve"> PAGEREF _Toc159855353 \h </w:instrText>
+          <w:instrText xml:space="preserve"> PAGEREF _Toc161005023 \h </w:instrText>
         </w:r>
         <w:r>
           <w:rPr>
@@ -1743,7 +1830,7 @@
             <w:noProof/>
             <w:webHidden/>
           </w:rPr>
-          <w:t>3</w:t>
+          <w:t>4</w:t>
         </w:r>
         <w:r>
           <w:rPr>
@@ -1753,6 +1840,11 @@
           <w:fldChar w:fldCharType="end"/>
         </w:r>
       </w:hyperlink>
+    </w:p>
+    <w:p>
+      <w:r>
+        <w:t xml:space="preserve">Appendix </w:t>
+      </w:r>
     </w:p>
     <w:p>
       <w:pPr>
@@ -1806,7 +1898,7 @@
       <w:bookmarkStart w:id="0" w:name="_Toc159688672"/>
       <w:bookmarkStart w:id="1" w:name="_Toc159688714"/>
       <w:bookmarkStart w:id="2" w:name="_Toc159853872"/>
-      <w:bookmarkStart w:id="3" w:name="_Toc159855337"/>
+      <w:bookmarkStart w:id="3" w:name="_Toc161005006"/>
       <w:r>
         <w:rPr>
           <w:rFonts w:cstheme="minorHAnsi"/>
@@ -1979,7 +2071,6 @@
       <w:bookmarkStart w:id="5" w:name="_Toc159688673"/>
       <w:bookmarkStart w:id="6" w:name="_Toc159688715"/>
       <w:bookmarkStart w:id="7" w:name="_Toc159853873"/>
-      <w:bookmarkStart w:id="8" w:name="_Toc159855338"/>
       <w:r>
         <w:rPr>
           <w:rFonts w:cstheme="minorHAnsi"/>
@@ -2044,6 +2135,7 @@
           <w:lang w:val="en-US"/>
         </w:rPr>
       </w:pPr>
+      <w:bookmarkStart w:id="8" w:name="_Toc161005007"/>
       <w:r>
         <w:rPr>
           <w:lang w:val="en-US"/>
@@ -2065,7 +2157,31 @@
         <w:rPr>
           <w:lang w:val="en-US"/>
         </w:rPr>
-        <w:t>The main objective of the tests should be</w:t>
+        <w:t xml:space="preserve">The main </w:t>
+      </w:r>
+      <w:r>
+        <w:rPr>
+          <w:lang w:val="en-US"/>
+        </w:rPr>
+        <w:t xml:space="preserve">objectives which are set out by this test plan are limited to the few tasks, which include the description of the test sequence, the </w:t>
+      </w:r>
+      <w:r>
+        <w:rPr>
+          <w:lang w:val="en-US"/>
+        </w:rPr>
+        <w:t xml:space="preserve">explanation of </w:t>
+      </w:r>
+      <w:r>
+        <w:rPr>
+          <w:lang w:val="en-US"/>
+        </w:rPr>
+        <w:t>required hard- and software tools</w:t>
+      </w:r>
+      <w:r>
+        <w:rPr>
+          <w:lang w:val="en-US"/>
+        </w:rPr>
+        <w:t>, as well as all responsible and required personal who are involved in fulfilment of the creation and testing process.</w:t>
       </w:r>
     </w:p>
     <w:p>
@@ -2079,7 +2195,7 @@
       <w:bookmarkStart w:id="9" w:name="_Toc159688674"/>
       <w:bookmarkStart w:id="10" w:name="_Toc159688716"/>
       <w:bookmarkStart w:id="11" w:name="_Toc159853874"/>
-      <w:bookmarkStart w:id="12" w:name="_Toc159855339"/>
+      <w:bookmarkStart w:id="12" w:name="_Toc161005008"/>
       <w:r>
         <w:rPr>
           <w:rFonts w:cstheme="minorHAnsi"/>
@@ -2260,7 +2376,7 @@
       <w:bookmarkStart w:id="13" w:name="_Toc159688675"/>
       <w:bookmarkStart w:id="14" w:name="_Toc159688717"/>
       <w:bookmarkStart w:id="15" w:name="_Toc159853875"/>
-      <w:bookmarkStart w:id="16" w:name="_Toc159855340"/>
+      <w:bookmarkStart w:id="16" w:name="_Toc161005009"/>
       <w:r>
         <w:rPr>
           <w:rFonts w:cstheme="minorHAnsi"/>
@@ -2280,12 +2396,14 @@
           <w:lang w:val="en-US"/>
         </w:rPr>
       </w:pPr>
+      <w:bookmarkStart w:id="17" w:name="_Toc161005010"/>
       <w:r>
         <w:rPr>
           <w:lang w:val="en-US"/>
         </w:rPr>
         <w:t>Unit Testing</w:t>
       </w:r>
+      <w:bookmarkEnd w:id="17"/>
     </w:p>
     <w:p>
       <w:pPr>
@@ -2347,6 +2465,7 @@
       <w:pPr>
         <w:ind w:left="284"/>
         <w:rPr>
+          <w:bCs/>
           <w:lang w:val="en-US"/>
         </w:rPr>
       </w:pPr>
@@ -2368,363 +2487,400 @@
     </w:p>
     <w:p>
       <w:pPr>
+        <w:spacing w:after="0" w:line="240" w:lineRule="auto"/>
+        <w:jc w:val="left"/>
+        <w:rPr>
+          <w:bCs/>
+          <w:lang w:val="en-US"/>
+        </w:rPr>
+      </w:pPr>
+      <w:r>
+        <w:rPr>
+          <w:bCs/>
+          <w:lang w:val="en-US"/>
+        </w:rPr>
+        <w:br w:type="page"/>
+      </w:r>
+    </w:p>
+    <w:p>
+      <w:pPr>
         <w:pStyle w:val="Heading1"/>
         <w:rPr>
           <w:rFonts w:cstheme="minorHAnsi"/>
           <w:lang w:val="en-US"/>
         </w:rPr>
       </w:pPr>
-      <w:bookmarkStart w:id="17" w:name="_Toc159688676"/>
-      <w:bookmarkStart w:id="18" w:name="_Toc159688718"/>
-      <w:bookmarkStart w:id="19" w:name="_Toc159853876"/>
-      <w:bookmarkStart w:id="20" w:name="_Toc159855341"/>
-      <w:r>
-        <w:rPr>
-          <w:rFonts w:cstheme="minorHAnsi"/>
-          <w:lang w:val="en-US"/>
-        </w:rPr>
+      <w:bookmarkStart w:id="18" w:name="_Toc159688676"/>
+      <w:bookmarkStart w:id="19" w:name="_Toc159688718"/>
+      <w:bookmarkStart w:id="20" w:name="_Toc159853876"/>
+      <w:bookmarkStart w:id="21" w:name="_Toc161005011"/>
+      <w:bookmarkStart w:id="22" w:name="_Ref161005515"/>
+      <w:r>
+        <w:rPr>
+          <w:rFonts w:cstheme="minorHAnsi"/>
+          <w:lang w:val="en-US"/>
+        </w:rPr>
+        <w:lastRenderedPageBreak/>
         <w:t>Hardware Requirements</w:t>
       </w:r>
-      <w:bookmarkEnd w:id="17"/>
       <w:bookmarkEnd w:id="18"/>
       <w:bookmarkEnd w:id="19"/>
       <w:bookmarkEnd w:id="20"/>
-    </w:p>
-    <w:p>
-      <w:pPr>
-        <w:rPr>
-          <w:rFonts w:cstheme="minorHAnsi"/>
-          <w:lang w:val="en-US"/>
-        </w:rPr>
-      </w:pPr>
-      <w:r>
-        <w:rPr>
-          <w:rFonts w:cstheme="minorHAnsi"/>
-          <w:lang w:val="en-US"/>
-        </w:rPr>
-        <w:lastRenderedPageBreak/>
-        <w:t>The only</w:t>
-      </w:r>
-      <w:r>
-        <w:rPr>
-          <w:rFonts w:cstheme="minorHAnsi"/>
-          <w:lang w:val="en-US"/>
-        </w:rPr>
-        <w:t xml:space="preserve"> hardware related</w:t>
-      </w:r>
-      <w:r>
-        <w:rPr>
-          <w:rFonts w:cstheme="minorHAnsi"/>
-          <w:lang w:val="en-US"/>
-        </w:rPr>
-        <w:t xml:space="preserve"> requirement that </w:t>
-      </w:r>
-      <w:r>
-        <w:rPr>
-          <w:rFonts w:cstheme="minorHAnsi"/>
-          <w:lang w:val="en-US"/>
-        </w:rPr>
-        <w:t>must</w:t>
-      </w:r>
-      <w:r>
-        <w:rPr>
-          <w:rFonts w:cstheme="minorHAnsi"/>
-          <w:lang w:val="en-US"/>
-        </w:rPr>
-        <w:t xml:space="preserve"> be fulfilled</w:t>
-      </w:r>
-      <w:r>
-        <w:rPr>
-          <w:rFonts w:cstheme="minorHAnsi"/>
-          <w:lang w:val="en-US"/>
-        </w:rPr>
-        <w:t>,</w:t>
-      </w:r>
-      <w:r>
-        <w:rPr>
-          <w:rFonts w:cstheme="minorHAnsi"/>
-          <w:lang w:val="en-US"/>
-        </w:rPr>
-        <w:t xml:space="preserve"> </w:t>
-      </w:r>
-      <w:r>
-        <w:rPr>
-          <w:rFonts w:cstheme="minorHAnsi"/>
-          <w:lang w:val="en-US"/>
-        </w:rPr>
-        <w:t>so that the function can be tested</w:t>
-      </w:r>
-      <w:r>
-        <w:rPr>
-          <w:rFonts w:cstheme="minorHAnsi"/>
-          <w:lang w:val="en-US"/>
-        </w:rPr>
-        <w:t>,</w:t>
-      </w:r>
-      <w:r>
-        <w:rPr>
-          <w:rFonts w:cstheme="minorHAnsi"/>
-          <w:lang w:val="en-US"/>
-        </w:rPr>
-        <w:t xml:space="preserve"> is, that the hardware should be able to run any </w:t>
-      </w:r>
-      <w:r>
-        <w:rPr>
-          <w:rFonts w:cstheme="minorHAnsi"/>
-          <w:lang w:val="en-US"/>
-        </w:rPr>
-        <w:t xml:space="preserve">preferred </w:t>
-      </w:r>
-      <w:r>
-        <w:rPr>
-          <w:rFonts w:cstheme="minorHAnsi"/>
-          <w:lang w:val="en-US"/>
-        </w:rPr>
-        <w:t xml:space="preserve">IDE for the required JavaScript environment, as further described in Chapter </w:t>
-      </w:r>
-      <w:r>
-        <w:rPr>
-          <w:rFonts w:cstheme="minorHAnsi"/>
-          <w:lang w:val="en-US"/>
-        </w:rPr>
-        <w:fldChar w:fldCharType="begin"/>
-      </w:r>
-      <w:r>
-        <w:rPr>
-          <w:rFonts w:cstheme="minorHAnsi"/>
-          <w:lang w:val="en-US"/>
-        </w:rPr>
-        <w:instrText xml:space="preserve"> REF _Ref160462435 \r \h </w:instrText>
-      </w:r>
-      <w:r>
-        <w:rPr>
-          <w:rFonts w:cstheme="minorHAnsi"/>
-          <w:lang w:val="en-US"/>
-        </w:rPr>
-        <w:instrText xml:space="preserve"> \* MERGEFORMAT </w:instrText>
-      </w:r>
-      <w:r>
-        <w:rPr>
-          <w:rFonts w:cstheme="minorHAnsi"/>
-          <w:lang w:val="en-US"/>
-        </w:rPr>
-      </w:r>
-      <w:r>
-        <w:rPr>
-          <w:rFonts w:cstheme="minorHAnsi"/>
-          <w:lang w:val="en-US"/>
-        </w:rPr>
-        <w:fldChar w:fldCharType="separate"/>
-      </w:r>
-      <w:r>
-        <w:rPr>
-          <w:rFonts w:cstheme="minorHAnsi"/>
-          <w:lang w:val="en-US"/>
-        </w:rPr>
-        <w:t>6</w:t>
-      </w:r>
-      <w:r>
-        <w:rPr>
-          <w:rFonts w:cstheme="minorHAnsi"/>
-          <w:lang w:val="en-US"/>
-        </w:rPr>
-        <w:fldChar w:fldCharType="end"/>
-      </w:r>
-      <w:r>
-        <w:rPr>
-          <w:rFonts w:cstheme="minorHAnsi"/>
-          <w:lang w:val="en-US"/>
-        </w:rPr>
-        <w:t xml:space="preserve">. </w:t>
-      </w:r>
-    </w:p>
-    <w:p>
-      <w:pPr>
-        <w:pStyle w:val="Heading1"/>
-        <w:rPr>
-          <w:rFonts w:cstheme="minorHAnsi"/>
-          <w:lang w:val="en-US"/>
-        </w:rPr>
-      </w:pPr>
-      <w:bookmarkStart w:id="21" w:name="_Toc159688677"/>
-      <w:bookmarkStart w:id="22" w:name="_Toc159688719"/>
-      <w:bookmarkStart w:id="23" w:name="_Toc159853877"/>
-      <w:bookmarkStart w:id="24" w:name="_Toc159855342"/>
-      <w:bookmarkStart w:id="25" w:name="_Ref160462435"/>
-      <w:r>
-        <w:rPr>
-          <w:rFonts w:cstheme="minorHAnsi"/>
-          <w:lang w:val="en-US"/>
-        </w:rPr>
-        <w:t>Environment Requirements</w:t>
-      </w:r>
       <w:bookmarkEnd w:id="21"/>
       <w:bookmarkEnd w:id="22"/>
+    </w:p>
+    <w:p>
+      <w:pPr>
+        <w:rPr>
+          <w:rFonts w:cstheme="minorHAnsi"/>
+          <w:lang w:val="en-US"/>
+        </w:rPr>
+      </w:pPr>
+      <w:r>
+        <w:rPr>
+          <w:rFonts w:cstheme="minorHAnsi"/>
+          <w:lang w:val="en-US"/>
+        </w:rPr>
+        <w:t>The only</w:t>
+      </w:r>
+      <w:r>
+        <w:rPr>
+          <w:rFonts w:cstheme="minorHAnsi"/>
+          <w:lang w:val="en-US"/>
+        </w:rPr>
+        <w:t xml:space="preserve"> hardware related</w:t>
+      </w:r>
+      <w:r>
+        <w:rPr>
+          <w:rFonts w:cstheme="minorHAnsi"/>
+          <w:lang w:val="en-US"/>
+        </w:rPr>
+        <w:t xml:space="preserve"> requirement that </w:t>
+      </w:r>
+      <w:r>
+        <w:rPr>
+          <w:rFonts w:cstheme="minorHAnsi"/>
+          <w:lang w:val="en-US"/>
+        </w:rPr>
+        <w:t>must</w:t>
+      </w:r>
+      <w:r>
+        <w:rPr>
+          <w:rFonts w:cstheme="minorHAnsi"/>
+          <w:lang w:val="en-US"/>
+        </w:rPr>
+        <w:t xml:space="preserve"> be fulfilled</w:t>
+      </w:r>
+      <w:r>
+        <w:rPr>
+          <w:rFonts w:cstheme="minorHAnsi"/>
+          <w:lang w:val="en-US"/>
+        </w:rPr>
+        <w:t>,</w:t>
+      </w:r>
+      <w:r>
+        <w:rPr>
+          <w:rFonts w:cstheme="minorHAnsi"/>
+          <w:lang w:val="en-US"/>
+        </w:rPr>
+        <w:t xml:space="preserve"> </w:t>
+      </w:r>
+      <w:r>
+        <w:rPr>
+          <w:rFonts w:cstheme="minorHAnsi"/>
+          <w:lang w:val="en-US"/>
+        </w:rPr>
+        <w:t>so that the function can be tested</w:t>
+      </w:r>
+      <w:r>
+        <w:rPr>
+          <w:rFonts w:cstheme="minorHAnsi"/>
+          <w:lang w:val="en-US"/>
+        </w:rPr>
+        <w:t>,</w:t>
+      </w:r>
+      <w:r>
+        <w:rPr>
+          <w:rFonts w:cstheme="minorHAnsi"/>
+          <w:lang w:val="en-US"/>
+        </w:rPr>
+        <w:t xml:space="preserve"> is, that the hardware should be able to run any </w:t>
+      </w:r>
+      <w:r>
+        <w:rPr>
+          <w:rFonts w:cstheme="minorHAnsi"/>
+          <w:lang w:val="en-US"/>
+        </w:rPr>
+        <w:t xml:space="preserve">preferred </w:t>
+      </w:r>
+      <w:r>
+        <w:rPr>
+          <w:rFonts w:cstheme="minorHAnsi"/>
+          <w:lang w:val="en-US"/>
+        </w:rPr>
+        <w:t xml:space="preserve">IDE for the required JavaScript environment, as further described in Chapter </w:t>
+      </w:r>
+      <w:r>
+        <w:rPr>
+          <w:rFonts w:cstheme="minorHAnsi"/>
+          <w:lang w:val="en-US"/>
+        </w:rPr>
+        <w:fldChar w:fldCharType="begin"/>
+      </w:r>
+      <w:r>
+        <w:rPr>
+          <w:rFonts w:cstheme="minorHAnsi"/>
+          <w:lang w:val="en-US"/>
+        </w:rPr>
+        <w:instrText xml:space="preserve"> REF _Ref160462435 \r \h </w:instrText>
+      </w:r>
+      <w:r>
+        <w:rPr>
+          <w:rFonts w:cstheme="minorHAnsi"/>
+          <w:lang w:val="en-US"/>
+        </w:rPr>
+        <w:instrText xml:space="preserve"> \* MERGEFORMAT </w:instrText>
+      </w:r>
+      <w:r>
+        <w:rPr>
+          <w:rFonts w:cstheme="minorHAnsi"/>
+          <w:lang w:val="en-US"/>
+        </w:rPr>
+      </w:r>
+      <w:r>
+        <w:rPr>
+          <w:rFonts w:cstheme="minorHAnsi"/>
+          <w:lang w:val="en-US"/>
+        </w:rPr>
+        <w:fldChar w:fldCharType="separate"/>
+      </w:r>
+      <w:r>
+        <w:rPr>
+          <w:rFonts w:cstheme="minorHAnsi"/>
+          <w:lang w:val="en-US"/>
+        </w:rPr>
+        <w:t>6</w:t>
+      </w:r>
+      <w:r>
+        <w:rPr>
+          <w:rFonts w:cstheme="minorHAnsi"/>
+          <w:lang w:val="en-US"/>
+        </w:rPr>
+        <w:fldChar w:fldCharType="end"/>
+      </w:r>
+      <w:r>
+        <w:rPr>
+          <w:rFonts w:cstheme="minorHAnsi"/>
+          <w:lang w:val="en-US"/>
+        </w:rPr>
+        <w:t xml:space="preserve">. </w:t>
+      </w:r>
+    </w:p>
+    <w:p>
+      <w:pPr>
+        <w:pStyle w:val="Heading1"/>
+        <w:rPr>
+          <w:rFonts w:cstheme="minorHAnsi"/>
+          <w:lang w:val="en-US"/>
+        </w:rPr>
+      </w:pPr>
+      <w:bookmarkStart w:id="23" w:name="_Toc159688677"/>
+      <w:bookmarkStart w:id="24" w:name="_Toc159688719"/>
+      <w:bookmarkStart w:id="25" w:name="_Toc159853877"/>
+      <w:bookmarkStart w:id="26" w:name="_Ref160462435"/>
+      <w:bookmarkStart w:id="27" w:name="_Toc161005012"/>
+      <w:bookmarkStart w:id="28" w:name="_Ref161005521"/>
+      <w:r>
+        <w:rPr>
+          <w:rFonts w:cstheme="minorHAnsi"/>
+          <w:lang w:val="en-US"/>
+        </w:rPr>
+        <w:t>Environment Requirements</w:t>
+      </w:r>
       <w:bookmarkEnd w:id="23"/>
       <w:bookmarkEnd w:id="24"/>
       <w:bookmarkEnd w:id="25"/>
-    </w:p>
-    <w:p>
-      <w:pPr>
-        <w:rPr>
-          <w:rFonts w:cstheme="minorHAnsi"/>
-          <w:lang w:val="en-US"/>
-        </w:rPr>
-      </w:pPr>
-      <w:r>
-        <w:rPr>
-          <w:rFonts w:cstheme="minorHAnsi"/>
-          <w:lang w:val="en-US"/>
-        </w:rPr>
-        <w:t xml:space="preserve">To conduct the tests a runtime environment is required, that does in include an IDE that can run JavaScript and </w:t>
-      </w:r>
-      <w:r>
-        <w:rPr>
-          <w:rFonts w:cstheme="minorHAnsi"/>
-          <w:lang w:val="en-US"/>
-        </w:rPr>
-        <w:t>a needed</w:t>
-      </w:r>
-      <w:r>
-        <w:rPr>
-          <w:rFonts w:cstheme="minorHAnsi"/>
-          <w:lang w:val="en-US"/>
-        </w:rPr>
-        <w:t xml:space="preserve"> </w:t>
-      </w:r>
-      <w:r>
-        <w:rPr>
-          <w:rFonts w:cstheme="minorHAnsi"/>
-          <w:lang w:val="en-US"/>
-        </w:rPr>
-        <w:t>testing</w:t>
-      </w:r>
-      <w:r>
-        <w:rPr>
-          <w:rFonts w:cstheme="minorHAnsi"/>
-          <w:lang w:val="en-US"/>
-        </w:rPr>
-        <w:t xml:space="preserve"> </w:t>
-      </w:r>
-      <w:r>
-        <w:rPr>
-          <w:rFonts w:cstheme="minorHAnsi"/>
-          <w:lang w:val="en-US"/>
-        </w:rPr>
-        <w:t>framework, for example</w:t>
-      </w:r>
-      <w:r>
-        <w:rPr>
-          <w:rFonts w:cstheme="minorHAnsi"/>
-          <w:lang w:val="en-US"/>
-        </w:rPr>
-        <w:t xml:space="preserve"> “Jest”.</w:t>
-      </w:r>
-    </w:p>
-    <w:p>
-      <w:pPr>
-        <w:pStyle w:val="Heading1"/>
-        <w:rPr>
-          <w:rFonts w:cstheme="minorHAnsi"/>
-          <w:lang w:val="en-US"/>
-        </w:rPr>
-      </w:pPr>
-      <w:bookmarkStart w:id="26" w:name="_Toc159688678"/>
-      <w:bookmarkStart w:id="27" w:name="_Toc159688720"/>
-      <w:bookmarkStart w:id="28" w:name="_Toc159853878"/>
-      <w:bookmarkStart w:id="29" w:name="_Toc159855343"/>
-      <w:r>
-        <w:rPr>
-          <w:rFonts w:cstheme="minorHAnsi"/>
-          <w:lang w:val="en-US"/>
-        </w:rPr>
-        <w:t>Test Schedule</w:t>
-      </w:r>
       <w:bookmarkEnd w:id="26"/>
       <w:bookmarkEnd w:id="27"/>
       <w:bookmarkEnd w:id="28"/>
+    </w:p>
+    <w:p>
+      <w:pPr>
+        <w:rPr>
+          <w:rFonts w:cstheme="minorHAnsi"/>
+          <w:lang w:val="en-US"/>
+        </w:rPr>
+      </w:pPr>
+      <w:r>
+        <w:rPr>
+          <w:rFonts w:cstheme="minorHAnsi"/>
+          <w:lang w:val="en-US"/>
+        </w:rPr>
+        <w:t xml:space="preserve">To conduct the tests a runtime environment is required, that does in include an IDE that can run JavaScript and </w:t>
+      </w:r>
+      <w:r>
+        <w:rPr>
+          <w:rFonts w:cstheme="minorHAnsi"/>
+          <w:lang w:val="en-US"/>
+        </w:rPr>
+        <w:t>a needed</w:t>
+      </w:r>
+      <w:r>
+        <w:rPr>
+          <w:rFonts w:cstheme="minorHAnsi"/>
+          <w:lang w:val="en-US"/>
+        </w:rPr>
+        <w:t xml:space="preserve"> </w:t>
+      </w:r>
+      <w:r>
+        <w:rPr>
+          <w:rFonts w:cstheme="minorHAnsi"/>
+          <w:lang w:val="en-US"/>
+        </w:rPr>
+        <w:t>testing</w:t>
+      </w:r>
+      <w:r>
+        <w:rPr>
+          <w:rFonts w:cstheme="minorHAnsi"/>
+          <w:lang w:val="en-US"/>
+        </w:rPr>
+        <w:t xml:space="preserve"> </w:t>
+      </w:r>
+      <w:r>
+        <w:rPr>
+          <w:rFonts w:cstheme="minorHAnsi"/>
+          <w:lang w:val="en-US"/>
+        </w:rPr>
+        <w:t>framework, for example</w:t>
+      </w:r>
+      <w:r>
+        <w:rPr>
+          <w:rFonts w:cstheme="minorHAnsi"/>
+          <w:lang w:val="en-US"/>
+        </w:rPr>
+        <w:t xml:space="preserve"> “Jest”.</w:t>
+      </w:r>
+    </w:p>
+    <w:p>
+      <w:pPr>
+        <w:pStyle w:val="Heading1"/>
+        <w:rPr>
+          <w:rFonts w:cstheme="minorHAnsi"/>
+          <w:lang w:val="en-US"/>
+        </w:rPr>
+      </w:pPr>
+      <w:bookmarkStart w:id="29" w:name="_Toc159688678"/>
+      <w:bookmarkStart w:id="30" w:name="_Toc159688720"/>
+      <w:bookmarkStart w:id="31" w:name="_Toc159853878"/>
+      <w:bookmarkStart w:id="32" w:name="_Toc161005013"/>
+      <w:r>
+        <w:rPr>
+          <w:rFonts w:cstheme="minorHAnsi"/>
+          <w:lang w:val="en-US"/>
+        </w:rPr>
+        <w:t>Test Schedule</w:t>
+      </w:r>
       <w:bookmarkEnd w:id="29"/>
-    </w:p>
-    <w:p>
-      <w:pPr>
-        <w:rPr>
-          <w:lang w:val="en-US"/>
-        </w:rPr>
-      </w:pPr>
-      <w:r>
-        <w:rPr>
-          <w:lang w:val="en-US"/>
-        </w:rPr>
-        <w:t xml:space="preserve">The function is to be tested directly after the implementation of </w:t>
-      </w:r>
-    </w:p>
-    <w:p>
-      <w:pPr>
-        <w:pStyle w:val="Heading1"/>
-        <w:rPr>
-          <w:rFonts w:cstheme="minorHAnsi"/>
-          <w:lang w:val="en-US"/>
-        </w:rPr>
-      </w:pPr>
-      <w:bookmarkStart w:id="30" w:name="_Toc159688679"/>
-      <w:bookmarkStart w:id="31" w:name="_Toc159688721"/>
-      <w:bookmarkStart w:id="32" w:name="_Toc159853879"/>
-      <w:bookmarkStart w:id="33" w:name="_Toc159855344"/>
-      <w:r>
-        <w:rPr>
-          <w:rFonts w:cstheme="minorHAnsi"/>
-          <w:lang w:val="en-US"/>
-        </w:rPr>
-        <w:t>Control Procedures</w:t>
-      </w:r>
       <w:bookmarkEnd w:id="30"/>
       <w:bookmarkEnd w:id="31"/>
       <w:bookmarkEnd w:id="32"/>
+    </w:p>
+    <w:p>
+      <w:pPr>
+        <w:rPr>
+          <w:lang w:val="en-US"/>
+        </w:rPr>
+      </w:pPr>
+      <w:r>
+        <w:rPr>
+          <w:lang w:val="en-US"/>
+        </w:rPr>
+        <w:t xml:space="preserve">The function is to be tested directly after the implementation of </w:t>
+      </w:r>
+      <w:r>
+        <w:rPr>
+          <w:lang w:val="en-US"/>
+        </w:rPr>
+        <w:t>the actual Array-Shift function. The test procedure should only take a small amount of time to complete, therefore no further detailed milestones  are required for the process.</w:t>
+      </w:r>
+    </w:p>
+    <w:p>
+      <w:pPr>
+        <w:pStyle w:val="Heading1"/>
+        <w:rPr>
+          <w:rFonts w:cstheme="minorHAnsi"/>
+          <w:lang w:val="en-US"/>
+        </w:rPr>
+      </w:pPr>
+      <w:bookmarkStart w:id="33" w:name="_Toc159688679"/>
+      <w:bookmarkStart w:id="34" w:name="_Toc159688721"/>
+      <w:bookmarkStart w:id="35" w:name="_Toc159853879"/>
+      <w:bookmarkStart w:id="36" w:name="_Toc161005014"/>
+      <w:r>
+        <w:rPr>
+          <w:rFonts w:cstheme="minorHAnsi"/>
+          <w:lang w:val="en-US"/>
+        </w:rPr>
+        <w:t>Control Procedures</w:t>
+      </w:r>
       <w:bookmarkEnd w:id="33"/>
-    </w:p>
-    <w:p>
-      <w:pPr>
-        <w:pStyle w:val="Heading1"/>
-        <w:rPr>
-          <w:rFonts w:cstheme="minorHAnsi"/>
-          <w:lang w:val="en-US"/>
-        </w:rPr>
-      </w:pPr>
-      <w:bookmarkStart w:id="34" w:name="_Toc159688680"/>
-      <w:bookmarkStart w:id="35" w:name="_Toc159688722"/>
-      <w:bookmarkStart w:id="36" w:name="_Toc159853880"/>
-      <w:bookmarkStart w:id="37" w:name="_Toc159855345"/>
-      <w:r>
-        <w:rPr>
-          <w:rFonts w:cstheme="minorHAnsi"/>
-          <w:lang w:val="en-US"/>
-        </w:rPr>
-        <w:t>Features to be Tested</w:t>
-      </w:r>
       <w:bookmarkEnd w:id="34"/>
       <w:bookmarkEnd w:id="35"/>
       <w:bookmarkEnd w:id="36"/>
+    </w:p>
+    <w:p>
+      <w:pPr>
+        <w:rPr>
+          <w:lang w:val="en-US"/>
+        </w:rPr>
+      </w:pPr>
+      <w:r>
+        <w:rPr>
+          <w:lang w:val="en-US"/>
+        </w:rPr>
+        <w:t>Problem reporting or changes are solely conducted by the responsible developer which implements and tests the code. No further documentation or reports need to be</w:t>
+      </w:r>
+      <w:r>
+        <w:rPr>
+          <w:lang w:val="en-US"/>
+        </w:rPr>
+        <w:t xml:space="preserve"> created or</w:t>
+      </w:r>
+      <w:r>
+        <w:rPr>
+          <w:lang w:val="en-US"/>
+        </w:rPr>
+        <w:t xml:space="preserve"> provided due to the </w:t>
+      </w:r>
+      <w:r>
+        <w:rPr>
+          <w:lang w:val="en-US"/>
+        </w:rPr>
+        <w:t>profound simplicity of the task.</w:t>
+      </w:r>
+    </w:p>
+    <w:p>
+      <w:pPr>
+        <w:pStyle w:val="Heading1"/>
+        <w:ind w:left="426" w:hanging="426"/>
+        <w:rPr>
+          <w:rFonts w:cstheme="minorHAnsi"/>
+          <w:lang w:val="en-US"/>
+        </w:rPr>
+      </w:pPr>
+      <w:bookmarkStart w:id="37" w:name="_Toc159688680"/>
+      <w:bookmarkStart w:id="38" w:name="_Toc159688722"/>
+      <w:bookmarkStart w:id="39" w:name="_Toc159853880"/>
+      <w:bookmarkStart w:id="40" w:name="_Ref161003823"/>
+      <w:bookmarkStart w:id="41" w:name="_Toc161005015"/>
+      <w:r>
+        <w:rPr>
+          <w:rFonts w:cstheme="minorHAnsi"/>
+          <w:lang w:val="en-US"/>
+        </w:rPr>
+        <w:t>Features to be Tested</w:t>
+      </w:r>
       <w:bookmarkEnd w:id="37"/>
-    </w:p>
-    <w:p>
-      <w:pPr>
-        <w:pStyle w:val="Heading1"/>
-        <w:rPr>
-          <w:rFonts w:cstheme="minorHAnsi"/>
-          <w:lang w:val="en-US"/>
-        </w:rPr>
-      </w:pPr>
-      <w:bookmarkStart w:id="38" w:name="_Toc159688681"/>
-      <w:bookmarkStart w:id="39" w:name="_Toc159688723"/>
-      <w:bookmarkStart w:id="40" w:name="_Toc159853881"/>
-      <w:bookmarkStart w:id="41" w:name="_Toc159855346"/>
-      <w:r>
-        <w:rPr>
-          <w:rFonts w:cstheme="minorHAnsi"/>
-          <w:lang w:val="en-US"/>
-        </w:rPr>
-        <w:t>Features not to be Tested</w:t>
-      </w:r>
       <w:bookmarkEnd w:id="38"/>
       <w:bookmarkEnd w:id="39"/>
       <w:bookmarkEnd w:id="40"/>
@@ -2732,22 +2888,203 @@
     </w:p>
     <w:p>
       <w:pPr>
+        <w:rPr>
+          <w:lang w:val="en-US"/>
+        </w:rPr>
+      </w:pPr>
+      <w:r>
+        <w:rPr>
+          <w:lang w:val="en-US"/>
+        </w:rPr>
+        <w:t>To</w:t>
+      </w:r>
+      <w:r>
+        <w:rPr>
+          <w:lang w:val="en-US"/>
+        </w:rPr>
+        <w:t xml:space="preserve"> be tested is the correct output of specific numerical values which must be found</w:t>
+      </w:r>
+      <w:r>
+        <w:rPr>
+          <w:lang w:val="en-US"/>
+        </w:rPr>
+        <w:t>,</w:t>
+      </w:r>
+      <w:r>
+        <w:rPr>
+          <w:lang w:val="en-US"/>
+        </w:rPr>
+        <w:t xml:space="preserve"> with the help of the function</w:t>
+      </w:r>
+      <w:r>
+        <w:rPr>
+          <w:lang w:val="en-US"/>
+        </w:rPr>
+        <w:t>,</w:t>
+      </w:r>
+      <w:r>
+        <w:rPr>
+          <w:lang w:val="en-US"/>
+        </w:rPr>
+        <w:t xml:space="preserve"> within an array and output depending on the position and condition</w:t>
+      </w:r>
+      <w:r>
+        <w:rPr>
+          <w:lang w:val="en-US"/>
+        </w:rPr>
+        <w:t xml:space="preserve"> of this input value</w:t>
+      </w:r>
+      <w:r>
+        <w:rPr>
+          <w:lang w:val="en-US"/>
+        </w:rPr>
+        <w:t xml:space="preserve">: </w:t>
+      </w:r>
+    </w:p>
+    <w:p>
+      <w:pPr>
+        <w:pStyle w:val="ListParagraph"/>
+        <w:numPr>
+          <w:ilvl w:val="0"/>
+          <w:numId w:val="7"/>
+        </w:numPr>
+        <w:rPr>
+          <w:lang w:val="en-US"/>
+        </w:rPr>
+      </w:pPr>
+      <w:r>
+        <w:rPr>
+          <w:lang w:val="en-US"/>
+        </w:rPr>
+        <w:t>If</w:t>
+      </w:r>
+      <w:r>
+        <w:rPr>
+          <w:lang w:val="en-US"/>
+        </w:rPr>
+        <w:t xml:space="preserve"> the number </w:t>
+      </w:r>
+      <w:r>
+        <w:rPr>
+          <w:lang w:val="en-US"/>
+        </w:rPr>
+        <w:t xml:space="preserve">is </w:t>
+      </w:r>
+      <w:r>
+        <w:rPr>
+          <w:lang w:val="en-US"/>
+        </w:rPr>
+        <w:t xml:space="preserve">contained, </w:t>
+      </w:r>
+      <w:r>
+        <w:rPr>
+          <w:lang w:val="en-US"/>
+        </w:rPr>
+        <w:t>the next sequential digit of the array should be returned.</w:t>
+      </w:r>
+    </w:p>
+    <w:p>
+      <w:pPr>
+        <w:pStyle w:val="ListParagraph"/>
+        <w:numPr>
+          <w:ilvl w:val="0"/>
+          <w:numId w:val="7"/>
+        </w:numPr>
+        <w:rPr>
+          <w:lang w:val="en-US"/>
+        </w:rPr>
+      </w:pPr>
+      <w:r>
+        <w:rPr>
+          <w:lang w:val="en-US"/>
+        </w:rPr>
+        <w:t>If</w:t>
+      </w:r>
+      <w:r>
+        <w:rPr>
+          <w:lang w:val="en-US"/>
+        </w:rPr>
+        <w:t xml:space="preserve"> it</w:t>
+      </w:r>
+      <w:r>
+        <w:rPr>
+          <w:lang w:val="en-US"/>
+        </w:rPr>
+        <w:t xml:space="preserve"> is</w:t>
+      </w:r>
+      <w:r>
+        <w:rPr>
+          <w:lang w:val="en-US"/>
+        </w:rPr>
+        <w:t xml:space="preserve"> not present</w:t>
+      </w:r>
+      <w:r>
+        <w:rPr>
+          <w:lang w:val="en-US"/>
+        </w:rPr>
+        <w:t>, the first element should be returned.</w:t>
+      </w:r>
+    </w:p>
+    <w:p>
+      <w:pPr>
+        <w:pStyle w:val="ListParagraph"/>
+        <w:numPr>
+          <w:ilvl w:val="0"/>
+          <w:numId w:val="7"/>
+        </w:numPr>
+        <w:rPr>
+          <w:lang w:val="en-US"/>
+        </w:rPr>
+      </w:pPr>
+      <w:r>
+        <w:rPr>
+          <w:lang w:val="en-US"/>
+        </w:rPr>
+        <w:t xml:space="preserve">If </w:t>
+      </w:r>
+      <w:r>
+        <w:rPr>
+          <w:lang w:val="en-US"/>
+        </w:rPr>
+        <w:t xml:space="preserve">the number </w:t>
+      </w:r>
+      <w:r>
+        <w:rPr>
+          <w:lang w:val="en-US"/>
+        </w:rPr>
+        <w:t xml:space="preserve">is </w:t>
+      </w:r>
+      <w:r>
+        <w:rPr>
+          <w:lang w:val="en-US"/>
+        </w:rPr>
+        <w:t>at the last position of the array</w:t>
+      </w:r>
+      <w:r>
+        <w:rPr>
+          <w:lang w:val="en-US"/>
+        </w:rPr>
+        <w:t>, the value -1 should be returned.</w:t>
+      </w:r>
+    </w:p>
+    <w:p>
+      <w:pPr>
         <w:pStyle w:val="Heading1"/>
         <w:rPr>
           <w:rFonts w:cstheme="minorHAnsi"/>
           <w:lang w:val="en-US"/>
         </w:rPr>
       </w:pPr>
-      <w:bookmarkStart w:id="42" w:name="_Toc159688682"/>
-      <w:bookmarkStart w:id="43" w:name="_Toc159688724"/>
-      <w:bookmarkStart w:id="44" w:name="_Toc159853882"/>
-      <w:bookmarkStart w:id="45" w:name="_Toc159855347"/>
-      <w:r>
-        <w:rPr>
-          <w:rFonts w:cstheme="minorHAnsi"/>
-          <w:lang w:val="en-US"/>
-        </w:rPr>
-        <w:t>Resources/Roles &amp; Responsibilities</w:t>
+      <w:bookmarkStart w:id="42" w:name="_Toc159688681"/>
+      <w:bookmarkStart w:id="43" w:name="_Toc159688723"/>
+      <w:bookmarkStart w:id="44" w:name="_Toc159853881"/>
+      <w:bookmarkStart w:id="45" w:name="_Toc161005016"/>
+      <w:r>
+        <w:rPr>
+          <w:rFonts w:cstheme="minorHAnsi"/>
+          <w:lang w:val="en-US"/>
+        </w:rPr>
+        <w:t>Features not to be Tested</w:t>
       </w:r>
       <w:bookmarkEnd w:id="42"/>
       <w:bookmarkEnd w:id="43"/>
@@ -2756,22 +3093,98 @@
     </w:p>
     <w:p>
       <w:pPr>
+        <w:rPr>
+          <w:lang w:val="en-US"/>
+        </w:rPr>
+      </w:pPr>
+      <w:r>
+        <w:rPr>
+          <w:lang w:val="en-US"/>
+        </w:rPr>
+        <w:t xml:space="preserve">Apart from the in Chapter </w:t>
+      </w:r>
+      <w:r>
+        <w:rPr>
+          <w:lang w:val="en-US"/>
+        </w:rPr>
+        <w:fldChar w:fldCharType="begin"/>
+      </w:r>
+      <w:r>
+        <w:rPr>
+          <w:lang w:val="en-US"/>
+        </w:rPr>
+        <w:instrText xml:space="preserve"> REF _Ref161003823 \r \h </w:instrText>
+      </w:r>
+      <w:r>
+        <w:rPr>
+          <w:lang w:val="en-US"/>
+        </w:rPr>
+      </w:r>
+      <w:r>
+        <w:rPr>
+          <w:lang w:val="en-US"/>
+        </w:rPr>
+        <w:fldChar w:fldCharType="separate"/>
+      </w:r>
+      <w:r>
+        <w:rPr>
+          <w:lang w:val="en-US"/>
+        </w:rPr>
+        <w:t>9</w:t>
+      </w:r>
+      <w:r>
+        <w:rPr>
+          <w:lang w:val="en-US"/>
+        </w:rPr>
+        <w:fldChar w:fldCharType="end"/>
+      </w:r>
+      <w:r>
+        <w:rPr>
+          <w:lang w:val="en-US"/>
+        </w:rPr>
+        <w:t xml:space="preserve"> mentioned functions that are to be teste, no further test requirements have been set forth, which means that once these functions are completed the process is considered finished.</w:t>
+      </w:r>
+    </w:p>
+    <w:p>
+      <w:pPr>
+        <w:spacing w:after="0" w:line="240" w:lineRule="auto"/>
+        <w:jc w:val="left"/>
+        <w:rPr>
+          <w:lang w:val="en-US"/>
+        </w:rPr>
+      </w:pPr>
+      <w:r>
+        <w:rPr>
+          <w:lang w:val="en-US"/>
+        </w:rPr>
+        <w:br w:type="page"/>
+      </w:r>
+    </w:p>
+    <w:p>
+      <w:pPr>
+        <w:rPr>
+          <w:lang w:val="en-US"/>
+        </w:rPr>
+      </w:pPr>
+    </w:p>
+    <w:p>
+      <w:pPr>
         <w:pStyle w:val="Heading1"/>
         <w:rPr>
           <w:rFonts w:cstheme="minorHAnsi"/>
           <w:lang w:val="en-US"/>
         </w:rPr>
       </w:pPr>
-      <w:bookmarkStart w:id="46" w:name="_Toc159688683"/>
-      <w:bookmarkStart w:id="47" w:name="_Toc159688725"/>
-      <w:bookmarkStart w:id="48" w:name="_Toc159853883"/>
-      <w:bookmarkStart w:id="49" w:name="_Toc159855348"/>
-      <w:r>
-        <w:rPr>
-          <w:rFonts w:cstheme="minorHAnsi"/>
-          <w:lang w:val="en-US"/>
-        </w:rPr>
-        <w:t>Schedules</w:t>
+      <w:bookmarkStart w:id="46" w:name="_Toc159688682"/>
+      <w:bookmarkStart w:id="47" w:name="_Toc159688724"/>
+      <w:bookmarkStart w:id="48" w:name="_Toc159853882"/>
+      <w:bookmarkStart w:id="49" w:name="_Toc161005017"/>
+      <w:r>
+        <w:rPr>
+          <w:rFonts w:cstheme="minorHAnsi"/>
+          <w:lang w:val="en-US"/>
+        </w:rPr>
+        <w:t>Resources/Roles &amp; Responsibilities</w:t>
       </w:r>
       <w:bookmarkEnd w:id="46"/>
       <w:bookmarkEnd w:id="47"/>
@@ -2780,22 +3193,53 @@
     </w:p>
     <w:p>
       <w:pPr>
+        <w:rPr>
+          <w:lang w:val="en-US"/>
+        </w:rPr>
+      </w:pPr>
+      <w:r>
+        <w:rPr>
+          <w:lang w:val="en-US"/>
+        </w:rPr>
+        <w:t xml:space="preserve">All members involved in the process are limited to one single developer who should have the expertise to conduct all the necessary steps. This includes implementation, resolving of issues and </w:t>
+      </w:r>
+      <w:r>
+        <w:rPr>
+          <w:lang w:val="en-US"/>
+        </w:rPr>
+        <w:t xml:space="preserve">of course </w:t>
+      </w:r>
+      <w:r>
+        <w:rPr>
+          <w:lang w:val="en-US"/>
+        </w:rPr>
+        <w:t>have knowledge about the operation of the required hard and software</w:t>
+      </w:r>
+      <w:r>
+        <w:rPr>
+          <w:lang w:val="en-US"/>
+        </w:rPr>
+        <w:t>.</w:t>
+      </w:r>
+    </w:p>
+    <w:p>
+      <w:pPr>
         <w:pStyle w:val="Heading1"/>
         <w:rPr>
           <w:rFonts w:cstheme="minorHAnsi"/>
           <w:lang w:val="en-US"/>
         </w:rPr>
       </w:pPr>
-      <w:bookmarkStart w:id="50" w:name="_Toc159688684"/>
-      <w:bookmarkStart w:id="51" w:name="_Toc159688726"/>
-      <w:bookmarkStart w:id="52" w:name="_Toc159853884"/>
-      <w:bookmarkStart w:id="53" w:name="_Toc159855349"/>
-      <w:r>
-        <w:rPr>
-          <w:rFonts w:cstheme="minorHAnsi"/>
-          <w:lang w:val="en-US"/>
-        </w:rPr>
-        <w:t>Significantly Impacted Departments (SIDs)</w:t>
+      <w:bookmarkStart w:id="50" w:name="_Toc159688683"/>
+      <w:bookmarkStart w:id="51" w:name="_Toc159688725"/>
+      <w:bookmarkStart w:id="52" w:name="_Toc159853883"/>
+      <w:bookmarkStart w:id="53" w:name="_Toc161005018"/>
+      <w:r>
+        <w:rPr>
+          <w:rFonts w:cstheme="minorHAnsi"/>
+          <w:lang w:val="en-US"/>
+        </w:rPr>
+        <w:t>Schedules</w:t>
       </w:r>
       <w:bookmarkEnd w:id="50"/>
       <w:bookmarkEnd w:id="51"/>
@@ -2804,22 +3248,35 @@
     </w:p>
     <w:p>
       <w:pPr>
+        <w:rPr>
+          <w:lang w:val="en-US"/>
+        </w:rPr>
+      </w:pPr>
+      <w:r>
+        <w:rPr>
+          <w:lang w:val="en-US"/>
+        </w:rPr>
+        <w:t>Except this required test plan documents, no further reports or other documents are to be scheduled for the implementation and testing.</w:t>
+      </w:r>
+    </w:p>
+    <w:p>
+      <w:pPr>
         <w:pStyle w:val="Heading1"/>
         <w:rPr>
           <w:rFonts w:cstheme="minorHAnsi"/>
           <w:lang w:val="en-US"/>
         </w:rPr>
       </w:pPr>
-      <w:bookmarkStart w:id="54" w:name="_Toc159688685"/>
-      <w:bookmarkStart w:id="55" w:name="_Toc159688727"/>
-      <w:bookmarkStart w:id="56" w:name="_Toc159853885"/>
-      <w:bookmarkStart w:id="57" w:name="_Toc159855350"/>
-      <w:r>
-        <w:rPr>
-          <w:rFonts w:cstheme="minorHAnsi"/>
-          <w:lang w:val="en-US"/>
-        </w:rPr>
-        <w:t>Dependencies</w:t>
+      <w:bookmarkStart w:id="54" w:name="_Toc159688684"/>
+      <w:bookmarkStart w:id="55" w:name="_Toc159688726"/>
+      <w:bookmarkStart w:id="56" w:name="_Toc159853884"/>
+      <w:bookmarkStart w:id="57" w:name="_Toc161005019"/>
+      <w:r>
+        <w:rPr>
+          <w:rFonts w:cstheme="minorHAnsi"/>
+          <w:lang w:val="en-US"/>
+        </w:rPr>
+        <w:t>Significantly Impacted Departments (SIDs)</w:t>
       </w:r>
       <w:bookmarkEnd w:id="54"/>
       <w:bookmarkEnd w:id="55"/>
@@ -2828,22 +3285,35 @@
     </w:p>
     <w:p>
       <w:pPr>
+        <w:rPr>
+          <w:lang w:val="en-US"/>
+        </w:rPr>
+      </w:pPr>
+      <w:r>
+        <w:rPr>
+          <w:lang w:val="en-US"/>
+        </w:rPr>
+        <w:t>No SIDs are dependent on the testing process.</w:t>
+      </w:r>
+    </w:p>
+    <w:p>
+      <w:pPr>
         <w:pStyle w:val="Heading1"/>
         <w:rPr>
           <w:rFonts w:cstheme="minorHAnsi"/>
           <w:lang w:val="en-US"/>
         </w:rPr>
       </w:pPr>
-      <w:bookmarkStart w:id="58" w:name="_Toc159688686"/>
-      <w:bookmarkStart w:id="59" w:name="_Toc159688728"/>
-      <w:bookmarkStart w:id="60" w:name="_Toc159853886"/>
-      <w:bookmarkStart w:id="61" w:name="_Toc159855351"/>
-      <w:r>
-        <w:rPr>
-          <w:rFonts w:cstheme="minorHAnsi"/>
-          <w:lang w:val="en-US"/>
-        </w:rPr>
-        <w:t>Risks/Assumptions</w:t>
+      <w:bookmarkStart w:id="58" w:name="_Toc159688685"/>
+      <w:bookmarkStart w:id="59" w:name="_Toc159688727"/>
+      <w:bookmarkStart w:id="60" w:name="_Toc159853885"/>
+      <w:bookmarkStart w:id="61" w:name="_Toc161005020"/>
+      <w:r>
+        <w:rPr>
+          <w:rFonts w:cstheme="minorHAnsi"/>
+          <w:lang w:val="en-US"/>
+        </w:rPr>
+        <w:t>Dependencies</w:t>
       </w:r>
       <w:bookmarkEnd w:id="58"/>
       <w:bookmarkEnd w:id="59"/>
@@ -2852,22 +3322,35 @@
     </w:p>
     <w:p>
       <w:pPr>
+        <w:rPr>
+          <w:lang w:val="en-US"/>
+        </w:rPr>
+      </w:pPr>
+      <w:r>
+        <w:rPr>
+          <w:lang w:val="en-US"/>
+        </w:rPr>
+        <w:t>The process is not dependent on specific dependencies.</w:t>
+      </w:r>
+    </w:p>
+    <w:p>
+      <w:pPr>
         <w:pStyle w:val="Heading1"/>
         <w:rPr>
           <w:rFonts w:cstheme="minorHAnsi"/>
           <w:lang w:val="en-US"/>
         </w:rPr>
       </w:pPr>
-      <w:bookmarkStart w:id="62" w:name="_Toc159688687"/>
-      <w:bookmarkStart w:id="63" w:name="_Toc159688729"/>
-      <w:bookmarkStart w:id="64" w:name="_Toc159853887"/>
-      <w:bookmarkStart w:id="65" w:name="_Toc159855352"/>
-      <w:r>
-        <w:rPr>
-          <w:rFonts w:cstheme="minorHAnsi"/>
-          <w:lang w:val="en-US"/>
-        </w:rPr>
-        <w:t>Tools</w:t>
+      <w:bookmarkStart w:id="62" w:name="_Toc159688686"/>
+      <w:bookmarkStart w:id="63" w:name="_Toc159688728"/>
+      <w:bookmarkStart w:id="64" w:name="_Toc159853886"/>
+      <w:bookmarkStart w:id="65" w:name="_Toc161005021"/>
+      <w:r>
+        <w:rPr>
+          <w:rFonts w:cstheme="minorHAnsi"/>
+          <w:lang w:val="en-US"/>
+        </w:rPr>
+        <w:t>Risks/Assumptions</w:t>
       </w:r>
       <w:bookmarkEnd w:id="62"/>
       <w:bookmarkEnd w:id="63"/>
@@ -2876,22 +3359,35 @@
     </w:p>
     <w:p>
       <w:pPr>
+        <w:rPr>
+          <w:lang w:val="en-US"/>
+        </w:rPr>
+      </w:pPr>
+      <w:r>
+        <w:rPr>
+          <w:lang w:val="en-US"/>
+        </w:rPr>
+        <w:t>Due to the simplicity of the function itself as well as the here mentioned associated testing task, it is estimated that the entire scope of work can be managed by a single person in a very short period of working time, there are no further noteworthy risks.</w:t>
+      </w:r>
+    </w:p>
+    <w:p>
+      <w:pPr>
         <w:pStyle w:val="Heading1"/>
         <w:rPr>
           <w:rFonts w:cstheme="minorHAnsi"/>
           <w:lang w:val="en-US"/>
         </w:rPr>
       </w:pPr>
-      <w:bookmarkStart w:id="66" w:name="_Toc159688688"/>
-      <w:bookmarkStart w:id="67" w:name="_Toc159688730"/>
-      <w:bookmarkStart w:id="68" w:name="_Toc159853888"/>
-      <w:bookmarkStart w:id="69" w:name="_Toc159855353"/>
-      <w:r>
-        <w:rPr>
-          <w:rFonts w:cstheme="minorHAnsi"/>
-          <w:lang w:val="en-US"/>
-        </w:rPr>
-        <w:t>Approvals</w:t>
+      <w:bookmarkStart w:id="66" w:name="_Toc159688687"/>
+      <w:bookmarkStart w:id="67" w:name="_Toc159688729"/>
+      <w:bookmarkStart w:id="68" w:name="_Toc159853887"/>
+      <w:bookmarkStart w:id="69" w:name="_Toc161005022"/>
+      <w:r>
+        <w:rPr>
+          <w:rFonts w:cstheme="minorHAnsi"/>
+          <w:lang w:val="en-US"/>
+        </w:rPr>
+        <w:t>Tools</w:t>
       </w:r>
       <w:bookmarkEnd w:id="66"/>
       <w:bookmarkEnd w:id="67"/>
@@ -2900,21 +3396,182 @@
     </w:p>
     <w:p>
       <w:pPr>
+        <w:rPr>
+          <w:lang w:val="en-US"/>
+        </w:rPr>
+      </w:pPr>
+      <w:r>
+        <w:rPr>
+          <w:lang w:val="en-US"/>
+        </w:rPr>
+        <w:t xml:space="preserve">The tools which are required to develop the necessary code and testing scripts, as well as conduct </w:t>
+      </w:r>
+      <w:r>
+        <w:rPr>
+          <w:lang w:val="en-US"/>
+        </w:rPr>
+        <w:t xml:space="preserve">the tests are limited to the hard- and software tools mentioned in the Chapters </w:t>
+      </w:r>
+      <w:r>
+        <w:rPr>
+          <w:lang w:val="en-US"/>
+        </w:rPr>
+        <w:fldChar w:fldCharType="begin"/>
+      </w:r>
+      <w:r>
+        <w:rPr>
+          <w:lang w:val="en-US"/>
+        </w:rPr>
+        <w:instrText xml:space="preserve"> REF _Ref161005515 \r \h </w:instrText>
+      </w:r>
+      <w:r>
+        <w:rPr>
+          <w:lang w:val="en-US"/>
+        </w:rPr>
+      </w:r>
+      <w:r>
+        <w:rPr>
+          <w:lang w:val="en-US"/>
+        </w:rPr>
+        <w:fldChar w:fldCharType="separate"/>
+      </w:r>
+      <w:r>
+        <w:rPr>
+          <w:lang w:val="en-US"/>
+        </w:rPr>
+        <w:t>5</w:t>
+      </w:r>
+      <w:r>
+        <w:rPr>
+          <w:lang w:val="en-US"/>
+        </w:rPr>
+        <w:fldChar w:fldCharType="end"/>
+      </w:r>
+      <w:r>
+        <w:rPr>
+          <w:lang w:val="en-US"/>
+        </w:rPr>
+        <w:t xml:space="preserve"> and </w:t>
+      </w:r>
+      <w:r>
+        <w:rPr>
+          <w:lang w:val="en-US"/>
+        </w:rPr>
+        <w:fldChar w:fldCharType="begin"/>
+      </w:r>
+      <w:r>
+        <w:rPr>
+          <w:lang w:val="en-US"/>
+        </w:rPr>
+        <w:instrText xml:space="preserve"> REF _Ref161005521 \r \h </w:instrText>
+      </w:r>
+      <w:r>
+        <w:rPr>
+          <w:lang w:val="en-US"/>
+        </w:rPr>
+      </w:r>
+      <w:r>
+        <w:rPr>
+          <w:lang w:val="en-US"/>
+        </w:rPr>
+        <w:fldChar w:fldCharType="separate"/>
+      </w:r>
+      <w:r>
+        <w:rPr>
+          <w:lang w:val="en-US"/>
+        </w:rPr>
+        <w:t>6</w:t>
+      </w:r>
+      <w:r>
+        <w:rPr>
+          <w:lang w:val="en-US"/>
+        </w:rPr>
+        <w:fldChar w:fldCharType="end"/>
+      </w:r>
+      <w:r>
+        <w:rPr>
+          <w:lang w:val="en-US"/>
+        </w:rPr>
+        <w:t>.</w:t>
+      </w:r>
+    </w:p>
+    <w:p>
+      <w:pPr>
+        <w:pStyle w:val="Heading1"/>
+        <w:rPr>
+          <w:rFonts w:cstheme="minorHAnsi"/>
+          <w:lang w:val="en-US"/>
+        </w:rPr>
+      </w:pPr>
+      <w:bookmarkStart w:id="70" w:name="_Toc159688688"/>
+      <w:bookmarkStart w:id="71" w:name="_Toc159688730"/>
+      <w:bookmarkStart w:id="72" w:name="_Toc159853888"/>
+      <w:bookmarkStart w:id="73" w:name="_Toc161005023"/>
+      <w:r>
+        <w:rPr>
+          <w:rFonts w:cstheme="minorHAnsi"/>
+          <w:lang w:val="en-US"/>
+        </w:rPr>
+        <w:t>Approvals</w:t>
+      </w:r>
+      <w:bookmarkEnd w:id="70"/>
+      <w:bookmarkEnd w:id="71"/>
+      <w:bookmarkEnd w:id="72"/>
+      <w:bookmarkEnd w:id="73"/>
+    </w:p>
+    <w:p>
+      <w:pPr>
+        <w:rPr>
+          <w:lang w:val="en-US"/>
+        </w:rPr>
+      </w:pPr>
+      <w:r>
+        <w:rPr>
+          <w:lang w:val="en-US"/>
+        </w:rPr>
+        <w:t xml:space="preserve">For the approval of the testing plan, a revision by the developer is required which is followed by </w:t>
+      </w:r>
+      <w:r>
+        <w:rPr>
+          <w:lang w:val="en-US"/>
+        </w:rPr>
+        <w:t>a</w:t>
+      </w:r>
+      <w:r>
+        <w:rPr>
+          <w:lang w:val="en-US"/>
+        </w:rPr>
+        <w:t xml:space="preserve"> subsequent final approval by </w:t>
+      </w:r>
+      <w:r>
+        <w:rPr>
+          <w:lang w:val="en-US"/>
+        </w:rPr>
+        <w:t>him</w:t>
+      </w:r>
+      <w:r>
+        <w:rPr>
+          <w:lang w:val="en-US"/>
+        </w:rPr>
+        <w:t>self</w:t>
+      </w:r>
+      <w:r>
+        <w:rPr>
+          <w:lang w:val="en-US"/>
+        </w:rPr>
+        <w:t>.</w:t>
+      </w:r>
+    </w:p>
+    <w:p>
+      <w:pPr>
         <w:spacing w:after="0" w:line="240" w:lineRule="auto"/>
         <w:jc w:val="left"/>
         <w:rPr>
-          <w:rFonts w:eastAsia="Times New Roman" w:cstheme="minorHAnsi"/>
-          <w:b/>
-          <w:bCs/>
-          <w:color w:val="DF4807"/>
-          <w:sz w:val="28"/>
-          <w:szCs w:val="28"/>
-          <w:lang w:val="en-US"/>
-        </w:rPr>
-      </w:pPr>
-      <w:r>
-        <w:rPr>
-          <w:rFonts w:cstheme="minorHAnsi"/>
+          <w:lang w:val="en-US"/>
+        </w:rPr>
+      </w:pPr>
+      <w:r>
+        <w:rPr>
           <w:lang w:val="en-US"/>
         </w:rPr>
         <w:br w:type="page"/>
@@ -2922,444 +3579,559 @@
     </w:p>
     <w:p>
       <w:pPr>
-        <w:pBdr>
-          <w:top w:val="single" w:sz="4" w:space="1" w:color="auto"/>
-          <w:left w:val="single" w:sz="4" w:space="4" w:color="auto"/>
-          <w:bottom w:val="single" w:sz="4" w:space="0" w:color="auto"/>
-          <w:right w:val="single" w:sz="4" w:space="4" w:color="auto"/>
-        </w:pBdr>
-        <w:spacing w:line="276" w:lineRule="auto"/>
-        <w:rPr>
-          <w:rFonts w:cstheme="minorHAnsi"/>
-          <w:bdr w:val="none" w:sz="0" w:space="0" w:color="auto" w:frame="1"/>
-          <w:lang w:val="en-US"/>
-        </w:rPr>
-      </w:pPr>
-      <w:r>
-        <w:rPr>
-          <w:rFonts w:cstheme="minorHAnsi"/>
-          <w:bdr w:val="none" w:sz="0" w:space="0" w:color="auto" w:frame="1"/>
+        <w:pStyle w:val="Title"/>
+        <w:rPr>
+          <w:sz w:val="36"/>
+          <w:szCs w:val="52"/>
+          <w:lang w:val="en-US"/>
+        </w:rPr>
+      </w:pPr>
+      <w:r>
+        <w:rPr>
+          <w:sz w:val="36"/>
+          <w:szCs w:val="52"/>
           <w:lang w:val="en-US"/>
         </w:rPr>
         <w:lastRenderedPageBreak/>
-        <w:t xml:space="preserve">const assert = require("assert"); </w:t>
-      </w:r>
-    </w:p>
-    <w:p>
-      <w:pPr>
-        <w:pBdr>
-          <w:top w:val="single" w:sz="4" w:space="1" w:color="auto"/>
-          <w:left w:val="single" w:sz="4" w:space="4" w:color="auto"/>
-          <w:bottom w:val="single" w:sz="4" w:space="0" w:color="auto"/>
-          <w:right w:val="single" w:sz="4" w:space="4" w:color="auto"/>
-        </w:pBdr>
-        <w:spacing w:line="276" w:lineRule="auto"/>
-        <w:rPr>
-          <w:rFonts w:cstheme="minorHAnsi"/>
-          <w:bdr w:val="none" w:sz="0" w:space="0" w:color="auto" w:frame="1"/>
-          <w:lang w:val="en-US"/>
-        </w:rPr>
-      </w:pPr>
-      <w:r>
-        <w:rPr>
-          <w:rFonts w:cstheme="minorHAnsi"/>
-          <w:bdr w:val="none" w:sz="0" w:space="0" w:color="auto" w:frame="1"/>
-          <w:lang w:val="en-US"/>
-        </w:rPr>
-        <w:t>function arrayShift(array, value) {</w:t>
-      </w:r>
-    </w:p>
-    <w:p>
-      <w:pPr>
-        <w:pBdr>
-          <w:top w:val="single" w:sz="4" w:space="1" w:color="auto"/>
-          <w:left w:val="single" w:sz="4" w:space="4" w:color="auto"/>
-          <w:bottom w:val="single" w:sz="4" w:space="0" w:color="auto"/>
-          <w:right w:val="single" w:sz="4" w:space="4" w:color="auto"/>
-        </w:pBdr>
-        <w:spacing w:line="276" w:lineRule="auto"/>
-        <w:ind w:firstLine="720"/>
-        <w:rPr>
-          <w:rFonts w:cstheme="minorHAnsi"/>
-          <w:bdr w:val="none" w:sz="0" w:space="0" w:color="auto" w:frame="1"/>
-          <w:lang w:val="en-US"/>
-        </w:rPr>
-      </w:pPr>
-      <w:r>
-        <w:rPr>
-          <w:rFonts w:cstheme="minorHAnsi"/>
-          <w:bdr w:val="none" w:sz="0" w:space="0" w:color="auto" w:frame="1"/>
-          <w:lang w:val="en-US"/>
-        </w:rPr>
-        <w:t>let index = array.findIndex((element) =&gt; element === value);</w:t>
-      </w:r>
-    </w:p>
-    <w:p>
-      <w:pPr>
-        <w:pBdr>
-          <w:top w:val="single" w:sz="4" w:space="1" w:color="auto"/>
-          <w:left w:val="single" w:sz="4" w:space="4" w:color="auto"/>
-          <w:bottom w:val="single" w:sz="4" w:space="0" w:color="auto"/>
-          <w:right w:val="single" w:sz="4" w:space="4" w:color="auto"/>
-        </w:pBdr>
-        <w:spacing w:line="276" w:lineRule="auto"/>
-        <w:ind w:firstLine="720"/>
-        <w:rPr>
-          <w:rFonts w:cstheme="minorHAnsi"/>
-          <w:bdr w:val="none" w:sz="0" w:space="0" w:color="auto" w:frame="1"/>
-          <w:lang w:val="en-US"/>
-        </w:rPr>
-      </w:pPr>
-      <w:r>
-        <w:rPr>
-          <w:rFonts w:cstheme="minorHAnsi"/>
-          <w:bdr w:val="none" w:sz="0" w:space="0" w:color="auto" w:frame="1"/>
-          <w:lang w:val="en-US"/>
-        </w:rPr>
-        <w:t>if (index &lt; 0) return array[0];</w:t>
-      </w:r>
-    </w:p>
-    <w:p>
-      <w:pPr>
-        <w:pBdr>
-          <w:top w:val="single" w:sz="4" w:space="1" w:color="auto"/>
-          <w:left w:val="single" w:sz="4" w:space="4" w:color="auto"/>
-          <w:bottom w:val="single" w:sz="4" w:space="0" w:color="auto"/>
-          <w:right w:val="single" w:sz="4" w:space="4" w:color="auto"/>
-        </w:pBdr>
-        <w:spacing w:line="276" w:lineRule="auto"/>
-        <w:ind w:firstLine="720"/>
-        <w:rPr>
-          <w:rFonts w:cstheme="minorHAnsi"/>
-          <w:bdr w:val="none" w:sz="0" w:space="0" w:color="auto" w:frame="1"/>
-          <w:lang w:val="en-US"/>
-        </w:rPr>
-      </w:pPr>
-      <w:r>
-        <w:rPr>
-          <w:rFonts w:cstheme="minorHAnsi"/>
-          <w:bdr w:val="none" w:sz="0" w:space="0" w:color="auto" w:frame="1"/>
-          <w:lang w:val="en-US"/>
-        </w:rPr>
-        <w:t xml:space="preserve">if (index == array.length -1) return -1; </w:t>
-      </w:r>
-    </w:p>
-    <w:p>
-      <w:pPr>
-        <w:pBdr>
-          <w:top w:val="single" w:sz="4" w:space="1" w:color="auto"/>
-          <w:left w:val="single" w:sz="4" w:space="4" w:color="auto"/>
-          <w:bottom w:val="single" w:sz="4" w:space="0" w:color="auto"/>
-          <w:right w:val="single" w:sz="4" w:space="4" w:color="auto"/>
-        </w:pBdr>
-        <w:spacing w:line="276" w:lineRule="auto"/>
-        <w:ind w:firstLine="720"/>
-        <w:rPr>
-          <w:rFonts w:cstheme="minorHAnsi"/>
-          <w:bdr w:val="none" w:sz="0" w:space="0" w:color="auto" w:frame="1"/>
-          <w:lang w:val="en-US"/>
-        </w:rPr>
-      </w:pPr>
-      <w:r>
-        <w:rPr>
-          <w:rFonts w:cstheme="minorHAnsi"/>
-          <w:bdr w:val="none" w:sz="0" w:space="0" w:color="auto" w:frame="1"/>
-          <w:lang w:val="en-US"/>
-        </w:rPr>
-        <w:t xml:space="preserve">return array[index + 1]; }; </w:t>
-      </w:r>
-    </w:p>
-    <w:p>
-      <w:pPr>
-        <w:pBdr>
-          <w:top w:val="single" w:sz="4" w:space="1" w:color="auto"/>
-          <w:left w:val="single" w:sz="4" w:space="4" w:color="auto"/>
-          <w:bottom w:val="single" w:sz="4" w:space="0" w:color="auto"/>
-          <w:right w:val="single" w:sz="4" w:space="4" w:color="auto"/>
-        </w:pBdr>
-        <w:spacing w:line="276" w:lineRule="auto"/>
-        <w:ind w:firstLine="720"/>
-        <w:rPr>
-          <w:rFonts w:cstheme="minorHAnsi"/>
-          <w:bdr w:val="none" w:sz="0" w:space="0" w:color="auto" w:frame="1"/>
-          <w:lang w:val="en-US"/>
-        </w:rPr>
-      </w:pPr>
-    </w:p>
-    <w:p>
-      <w:pPr>
-        <w:pBdr>
-          <w:top w:val="single" w:sz="4" w:space="1" w:color="auto"/>
-          <w:left w:val="single" w:sz="4" w:space="4" w:color="auto"/>
-          <w:bottom w:val="single" w:sz="4" w:space="0" w:color="auto"/>
-          <w:right w:val="single" w:sz="4" w:space="4" w:color="auto"/>
-        </w:pBdr>
-        <w:spacing w:line="276" w:lineRule="auto"/>
-        <w:rPr>
-          <w:rFonts w:cstheme="minorHAnsi"/>
-          <w:bdr w:val="none" w:sz="0" w:space="0" w:color="auto" w:frame="1"/>
-          <w:lang w:val="en-US"/>
-        </w:rPr>
-      </w:pPr>
-      <w:r>
-        <w:rPr>
-          <w:rFonts w:cstheme="minorHAnsi"/>
-          <w:bdr w:val="none" w:sz="0" w:space="0" w:color="auto" w:frame="1"/>
-          <w:lang w:val="en-US"/>
-        </w:rPr>
-        <w:t xml:space="preserve">//const testarr = [1,2, 3, 4, 5] </w:t>
-      </w:r>
-    </w:p>
-    <w:p>
-      <w:pPr>
-        <w:pBdr>
-          <w:top w:val="single" w:sz="4" w:space="1" w:color="auto"/>
-          <w:left w:val="single" w:sz="4" w:space="4" w:color="auto"/>
-          <w:bottom w:val="single" w:sz="4" w:space="0" w:color="auto"/>
-          <w:right w:val="single" w:sz="4" w:space="4" w:color="auto"/>
-        </w:pBdr>
-        <w:spacing w:line="276" w:lineRule="auto"/>
-        <w:rPr>
-          <w:rFonts w:cstheme="minorHAnsi"/>
-          <w:bdr w:val="none" w:sz="0" w:space="0" w:color="auto" w:frame="1"/>
-          <w:lang w:val="en-US"/>
-        </w:rPr>
-      </w:pPr>
-      <w:r>
-        <w:rPr>
-          <w:rFonts w:cstheme="minorHAnsi"/>
-          <w:bdr w:val="none" w:sz="0" w:space="0" w:color="auto" w:frame="1"/>
-          <w:lang w:val="en-US"/>
-        </w:rPr>
-        <w:t>//const testval = 1;</w:t>
-      </w:r>
-    </w:p>
-    <w:p>
-      <w:pPr>
-        <w:pBdr>
-          <w:top w:val="single" w:sz="4" w:space="1" w:color="auto"/>
-          <w:left w:val="single" w:sz="4" w:space="4" w:color="auto"/>
-          <w:bottom w:val="single" w:sz="4" w:space="0" w:color="auto"/>
-          <w:right w:val="single" w:sz="4" w:space="4" w:color="auto"/>
-        </w:pBdr>
-        <w:spacing w:line="276" w:lineRule="auto"/>
-        <w:rPr>
-          <w:rFonts w:cstheme="minorHAnsi"/>
-          <w:bdr w:val="none" w:sz="0" w:space="0" w:color="auto" w:frame="1"/>
-          <w:lang w:val="en-US"/>
-        </w:rPr>
-      </w:pPr>
-      <w:r>
-        <w:rPr>
-          <w:rFonts w:cstheme="minorHAnsi"/>
-          <w:bdr w:val="none" w:sz="0" w:space="0" w:color="auto" w:frame="1"/>
-          <w:lang w:val="en-US"/>
-        </w:rPr>
-        <w:t>//console.log(arrayShift(testarr, testval));</w:t>
-      </w:r>
-    </w:p>
-    <w:p>
-      <w:pPr>
-        <w:pBdr>
-          <w:top w:val="single" w:sz="4" w:space="1" w:color="auto"/>
-          <w:left w:val="single" w:sz="4" w:space="4" w:color="auto"/>
-          <w:bottom w:val="single" w:sz="4" w:space="0" w:color="auto"/>
-          <w:right w:val="single" w:sz="4" w:space="4" w:color="auto"/>
-        </w:pBdr>
-        <w:spacing w:line="276" w:lineRule="auto"/>
-        <w:rPr>
-          <w:rFonts w:cstheme="minorHAnsi"/>
-          <w:bdr w:val="none" w:sz="0" w:space="0" w:color="auto" w:frame="1"/>
-          <w:lang w:val="en-US"/>
-        </w:rPr>
-      </w:pPr>
-    </w:p>
-    <w:p>
-      <w:pPr>
-        <w:pBdr>
-          <w:top w:val="single" w:sz="4" w:space="1" w:color="auto"/>
-          <w:left w:val="single" w:sz="4" w:space="4" w:color="auto"/>
-          <w:bottom w:val="single" w:sz="4" w:space="0" w:color="auto"/>
-          <w:right w:val="single" w:sz="4" w:space="4" w:color="auto"/>
-        </w:pBdr>
-        <w:spacing w:line="276" w:lineRule="auto"/>
-        <w:rPr>
-          <w:rFonts w:cstheme="minorHAnsi"/>
-          <w:bdr w:val="none" w:sz="0" w:space="0" w:color="auto" w:frame="1"/>
-          <w:lang w:val="en-US"/>
-        </w:rPr>
-      </w:pPr>
-      <w:r>
-        <w:rPr>
-          <w:rFonts w:cstheme="minorHAnsi"/>
-          <w:bdr w:val="none" w:sz="0" w:space="0" w:color="auto" w:frame="1"/>
-          <w:lang w:val="en-US"/>
-        </w:rPr>
-        <w:t xml:space="preserve">assert.equal(arrayShift(data, 3), 7); </w:t>
-      </w:r>
-    </w:p>
-    <w:p>
-      <w:pPr>
-        <w:pBdr>
-          <w:top w:val="single" w:sz="4" w:space="1" w:color="auto"/>
-          <w:left w:val="single" w:sz="4" w:space="4" w:color="auto"/>
-          <w:bottom w:val="single" w:sz="4" w:space="0" w:color="auto"/>
-          <w:right w:val="single" w:sz="4" w:space="4" w:color="auto"/>
-        </w:pBdr>
-        <w:spacing w:line="276" w:lineRule="auto"/>
-        <w:rPr>
-          <w:rFonts w:cstheme="minorHAnsi"/>
-          <w:bdr w:val="none" w:sz="0" w:space="0" w:color="auto" w:frame="1"/>
-          <w:lang w:val="en-US"/>
-        </w:rPr>
-      </w:pPr>
-      <w:r>
-        <w:rPr>
-          <w:rFonts w:cstheme="minorHAnsi"/>
-          <w:bdr w:val="none" w:sz="0" w:space="0" w:color="auto" w:frame="1"/>
-          <w:lang w:val="en-US"/>
-        </w:rPr>
-        <w:t xml:space="preserve">assert.equal(arrayShift(data, 5), 2); </w:t>
-      </w:r>
-    </w:p>
-    <w:p>
-      <w:pPr>
-        <w:pBdr>
-          <w:top w:val="single" w:sz="4" w:space="1" w:color="auto"/>
-          <w:left w:val="single" w:sz="4" w:space="4" w:color="auto"/>
-          <w:bottom w:val="single" w:sz="4" w:space="0" w:color="auto"/>
-          <w:right w:val="single" w:sz="4" w:space="4" w:color="auto"/>
-        </w:pBdr>
-        <w:spacing w:line="276" w:lineRule="auto"/>
-        <w:rPr>
-          <w:rFonts w:cstheme="minorHAnsi"/>
-          <w:bdr w:val="none" w:sz="0" w:space="0" w:color="auto" w:frame="1"/>
-          <w:lang w:val="en-US"/>
-        </w:rPr>
-      </w:pPr>
-      <w:r>
-        <w:rPr>
-          <w:rFonts w:cstheme="minorHAnsi"/>
-          <w:bdr w:val="none" w:sz="0" w:space="0" w:color="auto" w:frame="1"/>
-          <w:lang w:val="en-US"/>
-        </w:rPr>
-        <w:t xml:space="preserve">assert.equal(arrayShift(data, 5), -1); </w:t>
+        <w:t>Appendix</w:t>
+      </w:r>
+    </w:p>
+    <w:p>
+      <w:pPr>
+        <w:spacing w:line="240" w:lineRule="auto"/>
+        <w:rPr>
+          <w:sz w:val="24"/>
+          <w:szCs w:val="24"/>
+          <w:lang w:val="en-US"/>
+        </w:rPr>
+      </w:pPr>
+      <w:r>
+        <w:rPr>
+          <w:sz w:val="24"/>
+          <w:szCs w:val="24"/>
+          <w:lang w:val="en-US"/>
+        </w:rPr>
+        <w:t>Reference code provided from external repository:</w:t>
+      </w:r>
+    </w:p>
+    <w:p>
+      <w:pPr>
+        <w:spacing w:line="240" w:lineRule="auto"/>
+        <w:rPr>
+          <w:rFonts w:cstheme="minorHAnsi"/>
+          <w:lang w:val="en-US"/>
+        </w:rPr>
+      </w:pPr>
+      <w:hyperlink r:id="rId9" w:tgtFrame="_blank" w:history="1">
+        <w:r>
+          <w:rPr>
+            <w:rStyle w:val="Hyperlink"/>
+            <w:rFonts w:cstheme="minorHAnsi"/>
+          </w:rPr>
+          <w:t>https://github.com/UTV-2024-02/02_testing</w:t>
+        </w:r>
+      </w:hyperlink>
+      <w:r>
+        <w:rPr>
+          <w:rFonts w:cstheme="minorHAnsi"/>
+        </w:rPr>
+        <w:t> (Commit 3abf8dd)</w:t>
       </w:r>
     </w:p>
     <w:p>
       <w:pPr>
         <w:keepNext/>
-        <w:pBdr>
-          <w:top w:val="single" w:sz="4" w:space="1" w:color="auto"/>
-          <w:left w:val="single" w:sz="4" w:space="4" w:color="auto"/>
-          <w:bottom w:val="single" w:sz="4" w:space="0" w:color="auto"/>
-          <w:right w:val="single" w:sz="4" w:space="4" w:color="auto"/>
-        </w:pBdr>
-        <w:spacing w:line="276" w:lineRule="auto"/>
-        <w:rPr>
-          <w:rFonts w:cstheme="minorHAnsi"/>
-          <w:lang w:val="en-US"/>
-        </w:rPr>
-      </w:pPr>
-      <w:r>
-        <w:rPr>
-          <w:rFonts w:cstheme="minorHAnsi"/>
-          <w:bdr w:val="none" w:sz="0" w:space="0" w:color="auto" w:frame="1"/>
-          <w:lang w:val="en-US"/>
-        </w:rPr>
-        <w:t>console.log("Finished");</w:t>
+        <w:spacing w:before="240" w:after="0" w:line="276" w:lineRule="auto"/>
+        <w:jc w:val="center"/>
+      </w:pPr>
+      <w:r>
+        <w:rPr>
+          <w:lang w:val="en-US"/>
+        </w:rPr>
+        <w:drawing>
+          <wp:inline distT="0" distB="0" distL="0" distR="0" wp14:anchorId="4C74FF76" wp14:editId="282F1689">
+            <wp:extent cx="5014963" cy="1447613"/>
+            <wp:effectExtent l="19050" t="19050" r="14605" b="19685"/>
+            <wp:docPr id="1945304860" name="Picture 1" descr="A screenshot of a computer code&#10;&#10;Description automatically generated"/>
+            <wp:cNvGraphicFramePr>
+              <a:graphicFrameLocks xmlns:a="http://schemas.openxmlformats.org/drawingml/2006/main" noChangeAspect="1"/>
+            </wp:cNvGraphicFramePr>
+            <a:graphic xmlns:a="http://schemas.openxmlformats.org/drawingml/2006/main">
+              <a:graphicData uri="http://schemas.openxmlformats.org/drawingml/2006/picture">
+                <pic:pic xmlns:pic="http://schemas.openxmlformats.org/drawingml/2006/picture">
+                  <pic:nvPicPr>
+                    <pic:cNvPr id="1945304860" name="Picture 1" descr="A screenshot of a computer code&#10;&#10;Description automatically generated"/>
+                    <pic:cNvPicPr/>
+                  </pic:nvPicPr>
+                  <pic:blipFill>
+                    <a:blip r:embed="rId10"/>
+                    <a:stretch>
+                      <a:fillRect/>
+                    </a:stretch>
+                  </pic:blipFill>
+                  <pic:spPr>
+                    <a:xfrm>
+                      <a:off x="0" y="0"/>
+                      <a:ext cx="5038878" cy="1454516"/>
+                    </a:xfrm>
+                    <a:prstGeom prst="rect">
+                      <a:avLst/>
+                    </a:prstGeom>
+                    <a:ln>
+                      <a:solidFill>
+                        <a:schemeClr val="tx1"/>
+                      </a:solidFill>
+                    </a:ln>
+                  </pic:spPr>
+                </pic:pic>
+              </a:graphicData>
+            </a:graphic>
+          </wp:inline>
+        </w:drawing>
       </w:r>
     </w:p>
     <w:p>
       <w:pPr>
         <w:pStyle w:val="Caption"/>
-        <w:rPr>
-          <w:rFonts w:cstheme="minorHAnsi"/>
-          <w:color w:val="auto"/>
-          <w:sz w:val="20"/>
-          <w:szCs w:val="20"/>
-          <w:lang w:val="en-US"/>
-        </w:rPr>
-      </w:pPr>
-      <w:r>
-        <w:rPr>
-          <w:rFonts w:cstheme="minorHAnsi"/>
-          <w:color w:val="auto"/>
-          <w:sz w:val="20"/>
-          <w:szCs w:val="20"/>
-          <w:lang w:val="en-US"/>
-        </w:rPr>
-        <w:t xml:space="preserve">Listing </w:t>
-      </w:r>
-      <w:r>
-        <w:rPr>
-          <w:rFonts w:cstheme="minorHAnsi"/>
-          <w:color w:val="auto"/>
-          <w:sz w:val="20"/>
-          <w:szCs w:val="20"/>
-          <w:lang w:val="en-US"/>
+        <w:spacing w:before="240" w:after="0" w:line="276" w:lineRule="auto"/>
+        <w:jc w:val="left"/>
+        <w:rPr>
+          <w:sz w:val="22"/>
+          <w:szCs w:val="22"/>
+          <w:lang w:val="en-US"/>
+        </w:rPr>
+      </w:pPr>
+      <w:r>
+        <w:rPr>
+          <w:sz w:val="22"/>
+          <w:szCs w:val="22"/>
+        </w:rPr>
+        <w:t xml:space="preserve">Figure </w:t>
+      </w:r>
+      <w:r>
+        <w:rPr>
+          <w:sz w:val="22"/>
+          <w:szCs w:val="22"/>
         </w:rPr>
         <w:fldChar w:fldCharType="begin"/>
       </w:r>
       <w:r>
         <w:rPr>
-          <w:rFonts w:cstheme="minorHAnsi"/>
-          <w:color w:val="auto"/>
-          <w:sz w:val="20"/>
-          <w:szCs w:val="20"/>
-          <w:lang w:val="en-US"/>
-        </w:rPr>
-        <w:instrText xml:space="preserve"> SEQ Listing \* ARABIC </w:instrText>
-      </w:r>
-      <w:r>
-        <w:rPr>
-          <w:rFonts w:cstheme="minorHAnsi"/>
-          <w:color w:val="auto"/>
-          <w:sz w:val="20"/>
-          <w:szCs w:val="20"/>
-          <w:lang w:val="en-US"/>
+          <w:sz w:val="22"/>
+          <w:szCs w:val="22"/>
+        </w:rPr>
+        <w:instrText xml:space="preserve"> SEQ Figure \* ARABIC </w:instrText>
+      </w:r>
+      <w:r>
+        <w:rPr>
+          <w:sz w:val="22"/>
+          <w:szCs w:val="22"/>
         </w:rPr>
         <w:fldChar w:fldCharType="separate"/>
       </w:r>
       <w:r>
         <w:rPr>
-          <w:rFonts w:cstheme="minorHAnsi"/>
           <w:noProof/>
-          <w:color w:val="auto"/>
-          <w:sz w:val="20"/>
-          <w:szCs w:val="20"/>
-          <w:lang w:val="en-US"/>
+          <w:sz w:val="22"/>
+          <w:szCs w:val="22"/>
         </w:rPr>
         <w:t>1</w:t>
       </w:r>
       <w:r>
         <w:rPr>
-          <w:rFonts w:cstheme="minorHAnsi"/>
-          <w:color w:val="auto"/>
-          <w:sz w:val="20"/>
-          <w:szCs w:val="20"/>
-          <w:lang w:val="en-US"/>
+          <w:sz w:val="22"/>
+          <w:szCs w:val="22"/>
         </w:rPr>
         <w:fldChar w:fldCharType="end"/>
       </w:r>
       <w:r>
         <w:rPr>
-          <w:rFonts w:cstheme="minorHAnsi"/>
-          <w:color w:val="auto"/>
-          <w:sz w:val="20"/>
-          <w:szCs w:val="20"/>
-          <w:lang w:val="en-US"/>
-        </w:rPr>
-        <w:t>: Array Shift Function Source code</w:t>
-      </w:r>
+          <w:sz w:val="22"/>
+          <w:szCs w:val="22"/>
+        </w:rPr>
+        <w:t>: File someFunction_data.js</w:t>
+      </w:r>
+    </w:p>
+    <w:p>
+      <w:pPr>
+        <w:keepNext/>
+        <w:spacing w:before="240" w:after="0" w:line="276" w:lineRule="auto"/>
+        <w:jc w:val="center"/>
+      </w:pPr>
+      <w:r>
+        <w:rPr>
+          <w:lang w:val="en-US"/>
+        </w:rPr>
+        <w:drawing>
+          <wp:inline distT="0" distB="0" distL="0" distR="0" wp14:anchorId="7349B9F1" wp14:editId="7A8BE272">
+            <wp:extent cx="4990541" cy="5409198"/>
+            <wp:effectExtent l="19050" t="19050" r="19685" b="20320"/>
+            <wp:docPr id="767910964" name="Picture 1" descr="A screenshot of a computer program&#10;&#10;Description automatically generated"/>
+            <wp:cNvGraphicFramePr>
+              <a:graphicFrameLocks xmlns:a="http://schemas.openxmlformats.org/drawingml/2006/main" noChangeAspect="1"/>
+            </wp:cNvGraphicFramePr>
+            <a:graphic xmlns:a="http://schemas.openxmlformats.org/drawingml/2006/main">
+              <a:graphicData uri="http://schemas.openxmlformats.org/drawingml/2006/picture">
+                <pic:pic xmlns:pic="http://schemas.openxmlformats.org/drawingml/2006/picture">
+                  <pic:nvPicPr>
+                    <pic:cNvPr id="767910964" name="Picture 1" descr="A screenshot of a computer program&#10;&#10;Description automatically generated"/>
+                    <pic:cNvPicPr/>
+                  </pic:nvPicPr>
+                  <pic:blipFill rotWithShape="1">
+                    <a:blip r:embed="rId11"/>
+                    <a:srcRect b="3414"/>
+                    <a:stretch/>
+                  </pic:blipFill>
+                  <pic:spPr bwMode="auto">
+                    <a:xfrm>
+                      <a:off x="0" y="0"/>
+                      <a:ext cx="4999405" cy="5418805"/>
+                    </a:xfrm>
+                    <a:prstGeom prst="rect">
+                      <a:avLst/>
+                    </a:prstGeom>
+                    <a:ln w="9525" cap="flat" cmpd="sng" algn="ctr">
+                      <a:solidFill>
+                        <a:sysClr val="windowText" lastClr="000000"/>
+                      </a:solidFill>
+                      <a:prstDash val="solid"/>
+                      <a:round/>
+                      <a:headEnd type="none" w="med" len="med"/>
+                      <a:tailEnd type="none" w="med" len="med"/>
+                      <a:extLst>
+                        <a:ext uri="{C807C97D-BFC1-408E-A445-0C87EB9F89A2}">
+                          <ask:lineSketchStyleProps xmlns:ask="http://schemas.microsoft.com/office/drawing/2018/sketchyshapes" sd="0">
+                            <a:custGeom>
+                              <a:avLst/>
+                              <a:gdLst/>
+                              <a:ahLst/>
+                              <a:cxnLst/>
+                              <a:rect l="0" t="0" r="0" b="0"/>
+                              <a:pathLst/>
+                            </a:custGeom>
+                            <ask:type/>
+                          </ask:lineSketchStyleProps>
+                        </a:ext>
+                      </a:extLst>
+                    </a:ln>
+                    <a:extLst>
+                      <a:ext uri="{53640926-AAD7-44D8-BBD7-CCE9431645EC}">
+                        <a14:shadowObscured xmlns:a14="http://schemas.microsoft.com/office/drawing/2010/main"/>
+                      </a:ext>
+                    </a:extLst>
+                  </pic:spPr>
+                </pic:pic>
+              </a:graphicData>
+            </a:graphic>
+          </wp:inline>
+        </w:drawing>
+      </w:r>
+    </w:p>
+    <w:p>
+      <w:pPr>
+        <w:pStyle w:val="Caption"/>
+        <w:spacing w:before="240" w:after="0" w:line="276" w:lineRule="auto"/>
+        <w:jc w:val="left"/>
+        <w:rPr>
+          <w:sz w:val="22"/>
+          <w:szCs w:val="22"/>
+          <w:lang w:val="en-US"/>
+        </w:rPr>
+      </w:pPr>
+      <w:r>
+        <w:rPr>
+          <w:sz w:val="22"/>
+          <w:szCs w:val="22"/>
+        </w:rPr>
+        <w:t xml:space="preserve">Figure </w:t>
+      </w:r>
+      <w:r>
+        <w:rPr>
+          <w:sz w:val="22"/>
+          <w:szCs w:val="22"/>
+        </w:rPr>
+        <w:fldChar w:fldCharType="begin"/>
+      </w:r>
+      <w:r>
+        <w:rPr>
+          <w:sz w:val="22"/>
+          <w:szCs w:val="22"/>
+        </w:rPr>
+        <w:instrText xml:space="preserve"> SEQ Figure \* ARABIC </w:instrText>
+      </w:r>
+      <w:r>
+        <w:rPr>
+          <w:sz w:val="22"/>
+          <w:szCs w:val="22"/>
+        </w:rPr>
+        <w:fldChar w:fldCharType="separate"/>
+      </w:r>
+      <w:r>
+        <w:rPr>
+          <w:noProof/>
+          <w:sz w:val="22"/>
+          <w:szCs w:val="22"/>
+        </w:rPr>
+        <w:t>2</w:t>
+      </w:r>
+      <w:r>
+        <w:rPr>
+          <w:sz w:val="22"/>
+          <w:szCs w:val="22"/>
+        </w:rPr>
+        <w:fldChar w:fldCharType="end"/>
+      </w:r>
+      <w:r>
+        <w:rPr>
+          <w:sz w:val="22"/>
+          <w:szCs w:val="22"/>
+        </w:rPr>
+        <w:t>: File someFunction.test.js</w:t>
+      </w:r>
+    </w:p>
+    <w:p>
+      <w:pPr>
+        <w:keepNext/>
+        <w:spacing w:before="240" w:after="0" w:line="276" w:lineRule="auto"/>
+        <w:jc w:val="center"/>
+      </w:pPr>
+      <w:r>
+        <w:rPr>
+          <w:lang w:val="en-US"/>
+        </w:rPr>
+        <w:lastRenderedPageBreak/>
+        <w:drawing>
+          <wp:inline distT="0" distB="0" distL="0" distR="0" wp14:anchorId="1D5D8708" wp14:editId="5BC4BDA0">
+            <wp:extent cx="5400000" cy="5084602"/>
+            <wp:effectExtent l="19050" t="19050" r="10795" b="20955"/>
+            <wp:docPr id="28776323" name="Picture 1" descr="A screenshot of a computer program&#10;&#10;Description automatically generated"/>
+            <wp:cNvGraphicFramePr>
+              <a:graphicFrameLocks xmlns:a="http://schemas.openxmlformats.org/drawingml/2006/main" noChangeAspect="1"/>
+            </wp:cNvGraphicFramePr>
+            <a:graphic xmlns:a="http://schemas.openxmlformats.org/drawingml/2006/main">
+              <a:graphicData uri="http://schemas.openxmlformats.org/drawingml/2006/picture">
+                <pic:pic xmlns:pic="http://schemas.openxmlformats.org/drawingml/2006/picture">
+                  <pic:nvPicPr>
+                    <pic:cNvPr id="28776323" name="Picture 1" descr="A screenshot of a computer program&#10;&#10;Description automatically generated"/>
+                    <pic:cNvPicPr/>
+                  </pic:nvPicPr>
+                  <pic:blipFill>
+                    <a:blip r:embed="rId12"/>
+                    <a:stretch>
+                      <a:fillRect/>
+                    </a:stretch>
+                  </pic:blipFill>
+                  <pic:spPr>
+                    <a:xfrm>
+                      <a:off x="0" y="0"/>
+                      <a:ext cx="5400000" cy="5084602"/>
+                    </a:xfrm>
+                    <a:prstGeom prst="rect">
+                      <a:avLst/>
+                    </a:prstGeom>
+                    <a:ln>
+                      <a:solidFill>
+                        <a:schemeClr val="tx1"/>
+                      </a:solidFill>
+                    </a:ln>
+                  </pic:spPr>
+                </pic:pic>
+              </a:graphicData>
+            </a:graphic>
+          </wp:inline>
+        </w:drawing>
+      </w:r>
+    </w:p>
+    <w:p>
+      <w:pPr>
+        <w:pStyle w:val="Caption"/>
+        <w:spacing w:before="240" w:after="0" w:line="276" w:lineRule="auto"/>
+        <w:jc w:val="left"/>
+        <w:rPr>
+          <w:sz w:val="22"/>
+          <w:szCs w:val="22"/>
+          <w:lang w:val="en-US"/>
+        </w:rPr>
+      </w:pPr>
+      <w:r>
+        <w:rPr>
+          <w:sz w:val="22"/>
+          <w:szCs w:val="22"/>
+        </w:rPr>
+        <w:t xml:space="preserve">Figure </w:t>
+      </w:r>
+      <w:r>
+        <w:rPr>
+          <w:sz w:val="22"/>
+          <w:szCs w:val="22"/>
+        </w:rPr>
+        <w:fldChar w:fldCharType="begin"/>
+      </w:r>
+      <w:r>
+        <w:rPr>
+          <w:sz w:val="22"/>
+          <w:szCs w:val="22"/>
+        </w:rPr>
+        <w:instrText xml:space="preserve"> SEQ Figure \* ARABIC </w:instrText>
+      </w:r>
+      <w:r>
+        <w:rPr>
+          <w:sz w:val="22"/>
+          <w:szCs w:val="22"/>
+        </w:rPr>
+        <w:fldChar w:fldCharType="separate"/>
+      </w:r>
+      <w:r>
+        <w:rPr>
+          <w:noProof/>
+          <w:sz w:val="22"/>
+          <w:szCs w:val="22"/>
+        </w:rPr>
+        <w:t>3</w:t>
+      </w:r>
+      <w:r>
+        <w:rPr>
+          <w:sz w:val="22"/>
+          <w:szCs w:val="22"/>
+        </w:rPr>
+        <w:fldChar w:fldCharType="end"/>
+      </w:r>
+      <w:r>
+        <w:rPr>
+          <w:sz w:val="22"/>
+          <w:szCs w:val="22"/>
+        </w:rPr>
+        <w:t>: File someFunction.js</w:t>
+      </w:r>
+    </w:p>
+    <w:p>
+      <w:pPr>
+        <w:keepNext/>
+        <w:spacing w:before="240" w:after="0" w:line="276" w:lineRule="auto"/>
+        <w:jc w:val="center"/>
+      </w:pPr>
+      <w:r>
+        <w:rPr>
+          <w:lang w:val="en-US"/>
+        </w:rPr>
+        <w:drawing>
+          <wp:inline distT="0" distB="0" distL="0" distR="0" wp14:anchorId="69897FE9" wp14:editId="2DF97C4B">
+            <wp:extent cx="5400000" cy="824909"/>
+            <wp:effectExtent l="19050" t="19050" r="10795" b="13335"/>
+            <wp:docPr id="796231891" name="Picture 1" descr="A screenshot of a computer code&#10;&#10;Description automatically generated"/>
+            <wp:cNvGraphicFramePr>
+              <a:graphicFrameLocks xmlns:a="http://schemas.openxmlformats.org/drawingml/2006/main" noChangeAspect="1"/>
+            </wp:cNvGraphicFramePr>
+            <a:graphic xmlns:a="http://schemas.openxmlformats.org/drawingml/2006/main">
+              <a:graphicData uri="http://schemas.openxmlformats.org/drawingml/2006/picture">
+                <pic:pic xmlns:pic="http://schemas.openxmlformats.org/drawingml/2006/picture">
+                  <pic:nvPicPr>
+                    <pic:cNvPr id="796231891" name="Picture 1" descr="A screenshot of a computer code&#10;&#10;Description automatically generated"/>
+                    <pic:cNvPicPr/>
+                  </pic:nvPicPr>
+                  <pic:blipFill>
+                    <a:blip r:embed="rId13"/>
+                    <a:stretch>
+                      <a:fillRect/>
+                    </a:stretch>
+                  </pic:blipFill>
+                  <pic:spPr>
+                    <a:xfrm>
+                      <a:off x="0" y="0"/>
+                      <a:ext cx="5400000" cy="824909"/>
+                    </a:xfrm>
+                    <a:prstGeom prst="rect">
+                      <a:avLst/>
+                    </a:prstGeom>
+                    <a:ln>
+                      <a:solidFill>
+                        <a:schemeClr val="tx1"/>
+                      </a:solidFill>
+                    </a:ln>
+                  </pic:spPr>
+                </pic:pic>
+              </a:graphicData>
+            </a:graphic>
+          </wp:inline>
+        </w:drawing>
+      </w:r>
+    </w:p>
+    <w:p>
+      <w:pPr>
+        <w:pStyle w:val="Caption"/>
+        <w:spacing w:before="240" w:after="0" w:line="276" w:lineRule="auto"/>
+        <w:jc w:val="left"/>
+        <w:rPr>
+          <w:sz w:val="22"/>
+          <w:szCs w:val="22"/>
+        </w:rPr>
+      </w:pPr>
+      <w:r>
+        <w:rPr>
+          <w:sz w:val="22"/>
+          <w:szCs w:val="22"/>
+        </w:rPr>
+        <w:t xml:space="preserve">Figure </w:t>
+      </w:r>
+      <w:r>
+        <w:rPr>
+          <w:sz w:val="22"/>
+          <w:szCs w:val="22"/>
+        </w:rPr>
+        <w:fldChar w:fldCharType="begin"/>
+      </w:r>
+      <w:r>
+        <w:rPr>
+          <w:sz w:val="22"/>
+          <w:szCs w:val="22"/>
+        </w:rPr>
+        <w:instrText xml:space="preserve"> SEQ Figure \* ARABIC </w:instrText>
+      </w:r>
+      <w:r>
+        <w:rPr>
+          <w:sz w:val="22"/>
+          <w:szCs w:val="22"/>
+        </w:rPr>
+        <w:fldChar w:fldCharType="separate"/>
+      </w:r>
+      <w:r>
+        <w:rPr>
+          <w:noProof/>
+          <w:sz w:val="22"/>
+          <w:szCs w:val="22"/>
+        </w:rPr>
+        <w:t>4</w:t>
+      </w:r>
+      <w:r>
+        <w:rPr>
+          <w:sz w:val="22"/>
+          <w:szCs w:val="22"/>
+        </w:rPr>
+        <w:fldChar w:fldCharType="end"/>
+      </w:r>
+      <w:r>
+        <w:rPr>
+          <w:sz w:val="22"/>
+          <w:szCs w:val="22"/>
+        </w:rPr>
+        <w:t>: File someFunction_solved.js</w:t>
+      </w:r>
+    </w:p>
+    <w:p>
+      <w:pPr>
+        <w:spacing w:after="0" w:line="240" w:lineRule="auto"/>
+        <w:rPr>
+          <w:lang w:val="en-US"/>
+        </w:rPr>
+      </w:pPr>
     </w:p>
     <w:sectPr>
-      <w:headerReference w:type="even" r:id="rId9"/>
-      <w:headerReference w:type="default" r:id="rId10"/>
-      <w:footerReference w:type="even" r:id="rId11"/>
-      <w:footerReference w:type="default" r:id="rId12"/>
-      <w:headerReference w:type="first" r:id="rId13"/>
-      <w:footerReference w:type="first" r:id="rId14"/>
+      <w:headerReference w:type="even" r:id="rId14"/>
+      <w:headerReference w:type="default" r:id="rId15"/>
+      <w:footerReference w:type="even" r:id="rId16"/>
+      <w:footerReference w:type="default" r:id="rId17"/>
+      <w:headerReference w:type="first" r:id="rId18"/>
+      <w:footerReference w:type="first" r:id="rId19"/>
       <w:pgSz w:w="11907" w:h="16840" w:code="9"/>
       <w:pgMar w:top="1417" w:right="1417" w:bottom="1134" w:left="1417" w:header="851" w:footer="709" w:gutter="0"/>
       <w:cols w:space="720"/>
@@ -3545,6 +4317,92 @@
 <file path=word/numbering.xml><?xml version="1.0" encoding="utf-8"?>
 <w:numbering xmlns:wpc="http://schemas.microsoft.com/office/word/2010/wordprocessingCanvas" xmlns:cx="http://schemas.microsoft.com/office/drawing/2014/chartex" xmlns:cx1="http://schemas.microsoft.com/office/drawing/2015/9/8/chartex" xmlns:cx2="http://schemas.microsoft.com/office/drawing/2015/10/21/chartex" xmlns:cx3="http://schemas.microsoft.com/office/drawing/2016/5/9/chartex" xmlns:cx4="http://schemas.microsoft.com/office/drawing/2016/5/10/chartex" xmlns:cx5="http://schemas.microsoft.com/office/drawing/2016/5/11/chartex" xmlns:cx6="http://schemas.microsoft.com/office/drawing/2016/5/12/chartex" xmlns:cx7="http://schemas.microsoft.com/office/drawing/2016/5/13/chartex" xmlns:cx8="http://schemas.microsoft.com/office/drawing/2016/5/14/chartex" xmlns:mc="http://schemas.openxmlformats.org/markup-compatibility/2006" xmlns:aink="http://schemas.microsoft.com/office/drawing/2016/ink" xmlns:am3d="http://schemas.microsoft.com/office/drawing/2017/model3d" xmlns:o="urn:schemas-microsoft-com:office:office" xmlns:oel="http://schemas.microsoft.com/office/2019/extlst" xmlns:r="http://schemas.openxmlformats.org/officeDocument/2006/relationships" xmlns:m="http://schemas.openxmlformats.org/officeDocument/2006/math" xmlns:v="urn:schemas-microsoft-com:vml" xmlns:wp14="http://schemas.microsoft.com/office/word/2010/wordprocessingDrawing" xmlns:wp="http://schemas.openxmlformats.org/drawingml/2006/wordprocessingDrawing" xmlns:w10="urn:schemas-microsoft-com:office:word" xmlns:w="http://schemas.openxmlformats.org/wordprocessingml/2006/main" xmlns:w14="http://schemas.microsoft.com/office/word/2010/wordml" xmlns:w15="http://schemas.microsoft.com/office/word/2012/wordml" xmlns:w16cex="http://schemas.microsoft.com/office/word/2018/wordml/cex" xmlns:w16cid="http://schemas.microsoft.com/office/word/2016/wordml/cid" xmlns:w16="http://schemas.microsoft.com/office/word/2018/wordml" xmlns:w16sdtdh="http://schemas.microsoft.com/office/word/2020/wordml/sdtdatahash" xmlns:w16se="http://schemas.microsoft.com/office/word/2015/wordml/symex" xmlns:wpg="http://schemas.microsoft.com/office/word/2010/wordprocessingGroup" xmlns:wpi="http://schemas.microsoft.com/office/word/2010/wordprocessingInk" xmlns:wne="http://schemas.microsoft.com/office/word/2006/wordml" xmlns:wps="http://schemas.microsoft.com/office/word/2010/wordprocessingShape" mc:Ignorable="w14 w15 w16se w16cid w16 w16cex w16sdtdh wp14">
   <w:abstractNum w:abstractNumId="0" w15:restartNumberingAfterBreak="0">
+    <w:nsid w:val="003051AB"/>
+    <w:multiLevelType w:val="hybridMultilevel"/>
+    <w:tmpl w:val="9D5A2244"/>
+    <w:lvl w:ilvl="0" w:tplc="04070017">
+      <w:start w:val="1"/>
+      <w:numFmt w:val="lowerLetter"/>
+      <w:lvlText w:val="%1)"/>
+      <w:lvlJc w:val="left"/>
+      <w:pPr>
+        <w:ind w:left="720" w:hanging="360"/>
+      </w:pPr>
+    </w:lvl>
+    <w:lvl w:ilvl="1" w:tplc="04090019" w:tentative="1">
+      <w:start w:val="1"/>
+      <w:numFmt w:val="lowerLetter"/>
+      <w:lvlText w:val="%2."/>
+      <w:lvlJc w:val="left"/>
+      <w:pPr>
+        <w:ind w:left="1440" w:hanging="360"/>
+      </w:pPr>
+    </w:lvl>
+    <w:lvl w:ilvl="2" w:tplc="0409001B" w:tentative="1">
+      <w:start w:val="1"/>
+      <w:numFmt w:val="lowerRoman"/>
+      <w:lvlText w:val="%3."/>
+      <w:lvlJc w:val="right"/>
+      <w:pPr>
+        <w:ind w:left="2160" w:hanging="180"/>
+      </w:pPr>
+    </w:lvl>
+    <w:lvl w:ilvl="3" w:tplc="0409000F" w:tentative="1">
+      <w:start w:val="1"/>
+      <w:numFmt w:val="decimal"/>
+      <w:lvlText w:val="%4."/>
+      <w:lvlJc w:val="left"/>
+      <w:pPr>
+        <w:ind w:left="2880" w:hanging="360"/>
+      </w:pPr>
+    </w:lvl>
+    <w:lvl w:ilvl="4" w:tplc="04090019" w:tentative="1">
+      <w:start w:val="1"/>
+      <w:numFmt w:val="lowerLetter"/>
+      <w:lvlText w:val="%5."/>
+      <w:lvlJc w:val="left"/>
+      <w:pPr>
+        <w:ind w:left="3600" w:hanging="360"/>
+      </w:pPr>
+    </w:lvl>
+    <w:lvl w:ilvl="5" w:tplc="0409001B" w:tentative="1">
+      <w:start w:val="1"/>
+      <w:numFmt w:val="lowerRoman"/>
+      <w:lvlText w:val="%6."/>
+      <w:lvlJc w:val="right"/>
+      <w:pPr>
+        <w:ind w:left="4320" w:hanging="180"/>
+      </w:pPr>
+    </w:lvl>
+    <w:lvl w:ilvl="6" w:tplc="0409000F" w:tentative="1">
+      <w:start w:val="1"/>
+      <w:numFmt w:val="decimal"/>
+      <w:lvlText w:val="%7."/>
+      <w:lvlJc w:val="left"/>
+      <w:pPr>
+        <w:ind w:left="5040" w:hanging="360"/>
+      </w:pPr>
+    </w:lvl>
+    <w:lvl w:ilvl="7" w:tplc="04090019" w:tentative="1">
+      <w:start w:val="1"/>
+      <w:numFmt w:val="lowerLetter"/>
+      <w:lvlText w:val="%8."/>
+      <w:lvlJc w:val="left"/>
+      <w:pPr>
+        <w:ind w:left="5760" w:hanging="360"/>
+      </w:pPr>
+    </w:lvl>
+    <w:lvl w:ilvl="8" w:tplc="0409001B" w:tentative="1">
+      <w:start w:val="1"/>
+      <w:numFmt w:val="lowerRoman"/>
+      <w:lvlText w:val="%9."/>
+      <w:lvlJc w:val="right"/>
+      <w:pPr>
+        <w:ind w:left="6480" w:hanging="180"/>
+      </w:pPr>
+    </w:lvl>
+  </w:abstractNum>
+  <w:abstractNum w:abstractNumId="1" w15:restartNumberingAfterBreak="0">
     <w:nsid w:val="297816EC"/>
     <w:multiLevelType w:val="multilevel"/>
     <w:tmpl w:val="B0B00302"/>
@@ -3639,7 +4497,7 @@
       </w:pPr>
     </w:lvl>
   </w:abstractNum>
-  <w:abstractNum w:abstractNumId="1" w15:restartNumberingAfterBreak="0">
+  <w:abstractNum w:abstractNumId="2" w15:restartNumberingAfterBreak="0">
     <w:nsid w:val="31B936F7"/>
     <w:multiLevelType w:val="hybridMultilevel"/>
     <w:tmpl w:val="29305CEA"/>
@@ -3728,7 +4586,7 @@
       </w:pPr>
     </w:lvl>
   </w:abstractNum>
-  <w:abstractNum w:abstractNumId="2" w15:restartNumberingAfterBreak="0">
+  <w:abstractNum w:abstractNumId="3" w15:restartNumberingAfterBreak="0">
     <w:nsid w:val="495C0D18"/>
     <w:multiLevelType w:val="hybridMultilevel"/>
     <w:tmpl w:val="01D46030"/>
@@ -3841,7 +4699,7 @@
       </w:rPr>
     </w:lvl>
   </w:abstractNum>
-  <w:abstractNum w:abstractNumId="3" w15:restartNumberingAfterBreak="0">
+  <w:abstractNum w:abstractNumId="4" w15:restartNumberingAfterBreak="0">
     <w:nsid w:val="4A6013F8"/>
     <w:multiLevelType w:val="hybridMultilevel"/>
     <w:tmpl w:val="6870E876"/>
@@ -3954,7 +4812,7 @@
       </w:rPr>
     </w:lvl>
   </w:abstractNum>
-  <w:abstractNum w:abstractNumId="4" w15:restartNumberingAfterBreak="0">
+  <w:abstractNum w:abstractNumId="5" w15:restartNumberingAfterBreak="0">
     <w:nsid w:val="70B21DBC"/>
     <w:multiLevelType w:val="multilevel"/>
     <w:tmpl w:val="0407001F"/>
@@ -4040,7 +4898,7 @@
       </w:pPr>
     </w:lvl>
   </w:abstractNum>
-  <w:abstractNum w:abstractNumId="5" w15:restartNumberingAfterBreak="0">
+  <w:abstractNum w:abstractNumId="6" w15:restartNumberingAfterBreak="0">
     <w:nsid w:val="7FAC3679"/>
     <w:multiLevelType w:val="hybridMultilevel"/>
     <w:tmpl w:val="E5E667B4"/>
@@ -4127,22 +4985,25 @@
     </w:lvl>
   </w:abstractNum>
   <w:num w:numId="1" w16cid:durableId="1140070333">
+    <w:abstractNumId w:val="5"/>
+  </w:num>
+  <w:num w:numId="2" w16cid:durableId="1033572884">
+    <w:abstractNumId w:val="1"/>
+  </w:num>
+  <w:num w:numId="3" w16cid:durableId="1818758890">
+    <w:abstractNumId w:val="3"/>
+  </w:num>
+  <w:num w:numId="4" w16cid:durableId="1181892863">
     <w:abstractNumId w:val="4"/>
   </w:num>
-  <w:num w:numId="2" w16cid:durableId="1033572884">
-    <w:abstractNumId w:val="0"/>
-  </w:num>
-  <w:num w:numId="3" w16cid:durableId="1818758890">
+  <w:num w:numId="5" w16cid:durableId="1942911230">
     <w:abstractNumId w:val="2"/>
   </w:num>
-  <w:num w:numId="4" w16cid:durableId="1181892863">
-    <w:abstractNumId w:val="3"/>
+  <w:num w:numId="6" w16cid:durableId="1984499447">
+    <w:abstractNumId w:val="6"/>
   </w:num>
-  <w:num w:numId="5" w16cid:durableId="1942911230">
-    <w:abstractNumId w:val="1"/>
-  </w:num>
-  <w:num w:numId="6" w16cid:durableId="1984499447">
-    <w:abstractNumId w:val="5"/>
+  <w:num w:numId="7" w16cid:durableId="2063407104">
+    <w:abstractNumId w:val="0"/>
   </w:num>
 </w:numbering>
 </file>
@@ -4797,7 +5658,6 @@
   <w:style w:type="character" w:default="1" w:styleId="DefaultParagraphFont">
     <w:name w:val="Default Paragraph Font"/>
     <w:uiPriority w:val="1"/>
-    <w:semiHidden/>
     <w:unhideWhenUsed/>
   </w:style>
   <w:style w:type="table" w:default="1" w:styleId="TableNormal">
@@ -5265,6 +6125,54 @@
       <w14:ligatures w14:val="standardContextual"/>
     </w:rPr>
   </w:style>
+  <w:style w:type="paragraph" w:styleId="Title">
+    <w:name w:val="Title"/>
+    <w:basedOn w:val="Normal"/>
+    <w:next w:val="Normal"/>
+    <w:link w:val="TitleChar"/>
+    <w:uiPriority w:val="10"/>
+    <w:qFormat/>
+    <w:rsid w:val="00FF1E91"/>
+    <w:pPr>
+      <w:spacing w:after="0" w:line="240" w:lineRule="auto"/>
+      <w:contextualSpacing/>
+    </w:pPr>
+    <w:rPr>
+      <w:rFonts w:eastAsiaTheme="majorEastAsia" w:cstheme="majorBidi"/>
+      <w:color w:val="DF4807"/>
+      <w:spacing w:val="-10"/>
+      <w:kern w:val="28"/>
+      <w:sz w:val="40"/>
+      <w:szCs w:val="56"/>
+    </w:rPr>
+  </w:style>
+  <w:style w:type="character" w:customStyle="1" w:styleId="TitleChar">
+    <w:name w:val="Title Char"/>
+    <w:basedOn w:val="DefaultParagraphFont"/>
+    <w:link w:val="Title"/>
+    <w:uiPriority w:val="10"/>
+    <w:rsid w:val="00FF1E91"/>
+    <w:rPr>
+      <w:rFonts w:asciiTheme="minorHAnsi" w:eastAsiaTheme="majorEastAsia" w:hAnsiTheme="minorHAnsi" w:cstheme="majorBidi"/>
+      <w:color w:val="DF4807"/>
+      <w:spacing w:val="-10"/>
+      <w:kern w:val="28"/>
+      <w:sz w:val="40"/>
+      <w:szCs w:val="56"/>
+    </w:rPr>
+  </w:style>
+  <w:style w:type="character" w:styleId="UnresolvedMention">
+    <w:name w:val="Unresolved Mention"/>
+    <w:basedOn w:val="DefaultParagraphFont"/>
+    <w:uiPriority w:val="99"/>
+    <w:semiHidden/>
+    <w:unhideWhenUsed/>
+    <w:rsid w:val="004D7D43"/>
+    <w:rPr>
+      <w:color w:val="605E5C"/>
+      <w:shd w:val="clear" w:color="auto" w:fill="E1DFDD"/>
+    </w:rPr>
+  </w:style>
 </w:styles>
 </file>
 

</xml_diff>